<commit_message>
update database documents to simplify wishlist and cart collection
</commit_message>
<xml_diff>
--- a/Deliverable 2/Diagrams/Database Design/ITECA Project Database Design .docx
+++ b/Deliverable 2/Diagrams/Database Design/ITECA Project Database Design .docx
@@ -3,8 +3,16 @@
 <w:document xmlns:wpc="http://schemas.microsoft.com/office/word/2010/wordprocessingCanvas" xmlns:mc="http://schemas.openxmlformats.org/markup-compatibility/2006" xmlns:o="urn:schemas-microsoft-com:office:office" xmlns:r="http://schemas.openxmlformats.org/officeDocument/2006/relationships" xmlns:m="http://schemas.openxmlformats.org/officeDocument/2006/math" xmlns:v="urn:schemas-microsoft-com:vml" xmlns:wp14="http://schemas.microsoft.com/office/word/2010/wordprocessingDrawing" xmlns:wp="http://schemas.openxmlformats.org/drawingml/2006/wordprocessingDrawing" xmlns:w10="urn:schemas-microsoft-com:office:word" xmlns:w="http://schemas.openxmlformats.org/wordprocessingml/2006/main" xmlns:w14="http://schemas.microsoft.com/office/word/2010/wordml" xmlns:w15="http://schemas.microsoft.com/office/word/2012/wordml" xmlns:wpg="http://schemas.microsoft.com/office/word/2010/wordprocessingGroup" xmlns:wpi="http://schemas.microsoft.com/office/word/2010/wordprocessingInk" xmlns:wne="http://schemas.microsoft.com/office/word/2006/wordml" xmlns:wps="http://schemas.microsoft.com/office/word/2010/wordprocessingShape" xmlns:w16se="http://schemas.microsoft.com/office/word/2015/wordml/symex" xmlns:w16cid="http://schemas.microsoft.com/office/word/2016/wordml/cid" xmlns:w16="http://schemas.microsoft.com/office/word/2018/wordml" xmlns:w16cex="http://schemas.microsoft.com/office/word/2018/wordml/cex" xmlns:w16sdtdh="http://schemas.microsoft.com/office/word/2020/wordml/sdtdatahash" mc:Ignorable="w14 w15 wp14 w16se w16cid w16 w16cex w16sdtdh">
   <w:body>
     <w:p xmlns:wp14="http://schemas.microsoft.com/office/word/2010/wordml" wp14:paraId="2C078E63" wp14:textId="760E6DF6">
+      <w:pPr>
+        <w:jc w:val="center"/>
+        <w:rPr>
+          <w:u w:val="single"/>
+        </w:rPr>
+      </w:pPr>
       <w:r>
-        <w:rPr/>
+        <w:rPr>
+          <w:u w:val="single"/>
+        </w:rPr>
         <w:t>Database Design</w:t>
       </w:r>
     </w:p>
@@ -2115,36 +2123,27 @@
       </w:pPr>
       <w:r>
         <w:rPr/>
-        <w:t>C</w:t>
-      </w:r>
-      <w:r>
-        <w:rPr/>
-        <w:t xml:space="preserve">ollection </w:t>
-      </w:r>
-      <w:r>
-        <w:rPr/>
-        <w:t>Table</w:t>
+        <w:t>Collection Table</w:t>
       </w:r>
     </w:p>
     <w:tbl>
       <w:tblPr>
         <w:tblStyle w:val="TableGrid"/>
         <w:tblW w:w="0" w:type="auto"/>
-        <w:tblLayout w:type="fixed"/>
         <w:tblLook w:val="06A0" w:firstRow="1" w:lastRow="0" w:firstColumn="1" w:lastColumn="0" w:noHBand="1" w:noVBand="1"/>
       </w:tblPr>
       <w:tblGrid>
-        <w:gridCol w:w="1239"/>
-        <w:gridCol w:w="1143"/>
-        <w:gridCol w:w="2055"/>
+        <w:gridCol w:w="1230"/>
+        <w:gridCol w:w="1241"/>
+        <w:gridCol w:w="941"/>
       </w:tblGrid>
       <w:tr>
         <w:trPr>
-          <w:trHeight w:val="300"/>
+          <w:trHeight w:val="344"/>
         </w:trPr>
         <w:tc>
           <w:tcPr>
-            <w:tcW w:w="1239" w:type="dxa"/>
+            <w:tcW w:w="1230" w:type="dxa"/>
             <w:tcMar/>
           </w:tcPr>
           <w:p>
@@ -2162,43 +2161,13 @@
                 <w:szCs w:val="16"/>
                 <w:u w:val="single"/>
               </w:rPr>
-              <w:t>c</w:t>
-            </w:r>
-            <w:r>
-              <w:rPr>
-                <w:sz w:val="16"/>
-                <w:szCs w:val="16"/>
-                <w:u w:val="single"/>
-              </w:rPr>
-              <w:t>oll_id</w:t>
-            </w:r>
-          </w:p>
-        </w:tc>
-        <w:tc>
-          <w:tcPr>
-            <w:tcW w:w="1143" w:type="dxa"/>
-            <w:tcMar/>
-          </w:tcPr>
-          <w:p>
-            <w:pPr>
-              <w:pStyle w:val="Normal"/>
-              <w:rPr>
-                <w:sz w:val="16"/>
-                <w:szCs w:val="16"/>
-              </w:rPr>
-            </w:pPr>
-            <w:r>
-              <w:rPr>
-                <w:sz w:val="16"/>
-                <w:szCs w:val="16"/>
-              </w:rPr>
-              <w:t>customer_id</w:t>
-            </w:r>
-          </w:p>
-        </w:tc>
-        <w:tc>
-          <w:tcPr>
-            <w:tcW w:w="2055" w:type="dxa"/>
+              <w:t>coll_id</w:t>
+            </w:r>
+          </w:p>
+        </w:tc>
+        <w:tc>
+          <w:tcPr>
+            <w:tcW w:w="1241" w:type="dxa"/>
             <w:tcMar/>
           </w:tcPr>
           <w:p>
@@ -2209,13 +2178,51 @@
               <w:spacing w:before="0" w:beforeAutospacing="off" w:after="0" w:afterAutospacing="off" w:line="279" w:lineRule="auto"/>
               <w:ind w:left="0" w:right="0"/>
               <w:jc w:val="left"/>
-            </w:pPr>
-            <w:r>
-              <w:rPr>
-                <w:sz w:val="16"/>
-                <w:szCs w:val="16"/>
-              </w:rPr>
-              <w:t>timestamp</w:t>
+              <w:rPr>
+                <w:sz w:val="16"/>
+                <w:szCs w:val="16"/>
+                <w:u w:val="none"/>
+              </w:rPr>
+            </w:pPr>
+            <w:r>
+              <w:rPr>
+                <w:sz w:val="16"/>
+                <w:szCs w:val="16"/>
+                <w:u w:val="none"/>
+              </w:rPr>
+              <w:t>customer</w:t>
+            </w:r>
+            <w:r>
+              <w:rPr>
+                <w:sz w:val="16"/>
+                <w:szCs w:val="16"/>
+                <w:u w:val="none"/>
+              </w:rPr>
+              <w:t>_id</w:t>
+            </w:r>
+          </w:p>
+        </w:tc>
+        <w:tc>
+          <w:tcPr>
+            <w:tcW w:w="941" w:type="dxa"/>
+            <w:tcMar/>
+          </w:tcPr>
+          <w:p>
+            <w:pPr>
+              <w:pStyle w:val="Normal"/>
+              <w:spacing w:line="279" w:lineRule="auto"/>
+              <w:jc w:val="left"/>
+              <w:rPr>
+                <w:sz w:val="16"/>
+                <w:szCs w:val="16"/>
+              </w:rPr>
+            </w:pPr>
+            <w:r>
+              <w:rPr>
+                <w:sz w:val="16"/>
+                <w:szCs w:val="16"/>
+              </w:rPr>
+              <w:t>prod_id</w:t>
             </w:r>
           </w:p>
         </w:tc>
@@ -2226,7 +2233,7 @@
         </w:trPr>
         <w:tc>
           <w:tcPr>
-            <w:tcW w:w="1239" w:type="dxa"/>
+            <w:tcW w:w="1230" w:type="dxa"/>
             <w:tcMar/>
           </w:tcPr>
           <w:p>
@@ -2248,16 +2255,17 @@
         </w:tc>
         <w:tc>
           <w:tcPr>
-            <w:tcW w:w="1143" w:type="dxa"/>
-            <w:tcMar/>
-          </w:tcPr>
-          <w:p>
-            <w:pPr>
-              <w:pStyle w:val="Normal"/>
-              <w:rPr>
-                <w:sz w:val="16"/>
-                <w:szCs w:val="16"/>
-              </w:rPr>
+            <w:tcW w:w="1241" w:type="dxa"/>
+            <w:tcMar/>
+          </w:tcPr>
+          <w:p>
+            <w:pPr>
+              <w:pStyle w:val="Normal"/>
+              <w:suppressLineNumbers w:val="0"/>
+              <w:bidi w:val="0"/>
+              <w:spacing w:before="0" w:beforeAutospacing="off" w:after="0" w:afterAutospacing="off" w:line="279" w:lineRule="auto"/>
+              <w:ind w:left="0" w:right="0"/>
+              <w:jc w:val="left"/>
             </w:pPr>
             <w:r>
               <w:rPr>
@@ -2267,26 +2275,35 @@
               <w:t>1</w:t>
             </w:r>
           </w:p>
-        </w:tc>
-        <w:tc>
-          <w:tcPr>
-            <w:tcW w:w="2055" w:type="dxa"/>
-            <w:tcMar/>
-          </w:tcPr>
-          <w:p>
-            <w:pPr>
-              <w:pStyle w:val="Normal"/>
-              <w:rPr>
-                <w:sz w:val="16"/>
-                <w:szCs w:val="16"/>
-              </w:rPr>
-            </w:pPr>
-            <w:r>
-              <w:rPr>
-                <w:sz w:val="16"/>
-                <w:szCs w:val="16"/>
-              </w:rPr>
-              <w:t>2024-01-24 14:57:15</w:t>
+          <w:p>
+            <w:pPr>
+              <w:pStyle w:val="Normal"/>
+              <w:rPr>
+                <w:sz w:val="16"/>
+                <w:szCs w:val="16"/>
+              </w:rPr>
+            </w:pPr>
+          </w:p>
+        </w:tc>
+        <w:tc>
+          <w:tcPr>
+            <w:tcW w:w="941" w:type="dxa"/>
+            <w:tcMar/>
+          </w:tcPr>
+          <w:p>
+            <w:pPr>
+              <w:pStyle w:val="Normal"/>
+              <w:rPr>
+                <w:sz w:val="16"/>
+                <w:szCs w:val="16"/>
+              </w:rPr>
+            </w:pPr>
+            <w:r>
+              <w:rPr>
+                <w:sz w:val="16"/>
+                <w:szCs w:val="16"/>
+              </w:rPr>
+              <w:t>43</w:t>
             </w:r>
           </w:p>
         </w:tc>
@@ -2297,7 +2314,7 @@
         </w:trPr>
         <w:tc>
           <w:tcPr>
-            <w:tcW w:w="1239" w:type="dxa"/>
+            <w:tcW w:w="1230" w:type="dxa"/>
             <w:tcMar/>
           </w:tcPr>
           <w:p>
@@ -2319,12 +2336,14 @@
         </w:tc>
         <w:tc>
           <w:tcPr>
-            <w:tcW w:w="1143" w:type="dxa"/>
-            <w:tcMar/>
-          </w:tcPr>
-          <w:p>
-            <w:pPr>
-              <w:pStyle w:val="Normal"/>
+            <w:tcW w:w="1241" w:type="dxa"/>
+            <w:tcMar/>
+          </w:tcPr>
+          <w:p>
+            <w:pPr>
+              <w:pStyle w:val="Normal"/>
+              <w:spacing w:line="279" w:lineRule="auto"/>
+              <w:jc w:val="left"/>
               <w:rPr>
                 <w:sz w:val="16"/>
                 <w:szCs w:val="16"/>
@@ -2341,23 +2360,23 @@
         </w:tc>
         <w:tc>
           <w:tcPr>
-            <w:tcW w:w="2055" w:type="dxa"/>
-            <w:tcMar/>
-          </w:tcPr>
-          <w:p>
-            <w:pPr>
-              <w:pStyle w:val="Normal"/>
-              <w:rPr>
-                <w:sz w:val="16"/>
-                <w:szCs w:val="16"/>
-              </w:rPr>
-            </w:pPr>
-            <w:r>
-              <w:rPr>
-                <w:sz w:val="16"/>
-                <w:szCs w:val="16"/>
-              </w:rPr>
-              <w:t>2024-02-14 09:34:00</w:t>
+            <w:tcW w:w="941" w:type="dxa"/>
+            <w:tcMar/>
+          </w:tcPr>
+          <w:p>
+            <w:pPr>
+              <w:pStyle w:val="Normal"/>
+              <w:rPr>
+                <w:sz w:val="16"/>
+                <w:szCs w:val="16"/>
+              </w:rPr>
+            </w:pPr>
+            <w:r>
+              <w:rPr>
+                <w:sz w:val="16"/>
+                <w:szCs w:val="16"/>
+              </w:rPr>
+              <w:t>14</w:t>
             </w:r>
           </w:p>
         </w:tc>
@@ -2382,14 +2401,13 @@
     <w:tbl>
       <w:tblPr>
         <w:tblStyle w:val="TableGrid"/>
-        <w:tblW w:w="0" w:type="auto"/>
+        <w:tblW w:w="2471" w:type="dxa"/>
         <w:tblLayout w:type="fixed"/>
         <w:tblLook w:val="06A0" w:firstRow="1" w:lastRow="0" w:firstColumn="1" w:lastColumn="0" w:noHBand="1" w:noVBand="1"/>
       </w:tblPr>
       <w:tblGrid>
         <w:gridCol w:w="1230"/>
-        <w:gridCol w:w="1762"/>
-        <w:gridCol w:w="869"/>
+        <w:gridCol w:w="1241"/>
       </w:tblGrid>
       <w:tr>
         <w:trPr>
@@ -2415,13 +2433,21 @@
                 <w:szCs w:val="16"/>
                 <w:u w:val="single"/>
               </w:rPr>
-              <w:t>customer_id</w:t>
-            </w:r>
-          </w:p>
-        </w:tc>
-        <w:tc>
-          <w:tcPr>
-            <w:tcW w:w="1762" w:type="dxa"/>
+              <w:t>wish_</w:t>
+            </w:r>
+            <w:r>
+              <w:rPr>
+                <w:sz w:val="16"/>
+                <w:szCs w:val="16"/>
+                <w:u w:val="single"/>
+              </w:rPr>
+              <w:t>id</w:t>
+            </w:r>
+          </w:p>
+        </w:tc>
+        <w:tc>
+          <w:tcPr>
+            <w:tcW w:w="1241" w:type="dxa"/>
             <w:tcMar/>
           </w:tcPr>
           <w:p>
@@ -2435,40 +2461,24 @@
               <w:rPr>
                 <w:sz w:val="16"/>
                 <w:szCs w:val="16"/>
-                <w:u w:val="single"/>
-              </w:rPr>
-            </w:pPr>
-            <w:r>
-              <w:rPr>
-                <w:sz w:val="16"/>
-                <w:szCs w:val="16"/>
-                <w:u w:val="single"/>
-              </w:rPr>
-              <w:t>timestamp</w:t>
-            </w:r>
-          </w:p>
-        </w:tc>
-        <w:tc>
-          <w:tcPr>
-            <w:tcW w:w="869" w:type="dxa"/>
-            <w:tcMar/>
-          </w:tcPr>
-          <w:p>
-            <w:pPr>
-              <w:pStyle w:val="Normal"/>
-              <w:spacing w:line="279" w:lineRule="auto"/>
-              <w:jc w:val="left"/>
-              <w:rPr>
-                <w:sz w:val="16"/>
-                <w:szCs w:val="16"/>
-              </w:rPr>
-            </w:pPr>
-            <w:r>
-              <w:rPr>
-                <w:sz w:val="16"/>
-                <w:szCs w:val="16"/>
-              </w:rPr>
-              <w:t>prod_id</w:t>
+                <w:u w:val="none"/>
+              </w:rPr>
+            </w:pPr>
+            <w:r>
+              <w:rPr>
+                <w:sz w:val="16"/>
+                <w:szCs w:val="16"/>
+                <w:u w:val="none"/>
+              </w:rPr>
+              <w:t>c</w:t>
+            </w:r>
+            <w:r>
+              <w:rPr>
+                <w:sz w:val="16"/>
+                <w:szCs w:val="16"/>
+                <w:u w:val="none"/>
+              </w:rPr>
+              <w:t>oll_id</w:t>
             </w:r>
           </w:p>
         </w:tc>
@@ -2501,55 +2511,34 @@
         </w:tc>
         <w:tc>
           <w:tcPr>
-            <w:tcW w:w="1762" w:type="dxa"/>
-            <w:tcMar/>
-          </w:tcPr>
-          <w:p>
-            <w:pPr>
-              <w:pStyle w:val="Normal"/>
-              <w:rPr>
-                <w:sz w:val="16"/>
-                <w:szCs w:val="16"/>
-              </w:rPr>
-            </w:pPr>
-            <w:r>
-              <w:rPr>
-                <w:sz w:val="16"/>
-                <w:szCs w:val="16"/>
-              </w:rPr>
-              <w:t>2024-01-24 14:57:15</w:t>
-            </w:r>
-          </w:p>
-          <w:p>
-            <w:pPr>
-              <w:pStyle w:val="Normal"/>
-              <w:rPr>
-                <w:sz w:val="16"/>
-                <w:szCs w:val="16"/>
-              </w:rPr>
-            </w:pPr>
-          </w:p>
-        </w:tc>
-        <w:tc>
-          <w:tcPr>
-            <w:tcW w:w="869" w:type="dxa"/>
-            <w:tcMar/>
-          </w:tcPr>
-          <w:p>
-            <w:pPr>
-              <w:pStyle w:val="Normal"/>
-              <w:rPr>
-                <w:sz w:val="16"/>
-                <w:szCs w:val="16"/>
-              </w:rPr>
-            </w:pPr>
-            <w:r>
-              <w:rPr>
-                <w:sz w:val="16"/>
-                <w:szCs w:val="16"/>
-              </w:rPr>
-              <w:t>43</w:t>
-            </w:r>
+            <w:tcW w:w="1241" w:type="dxa"/>
+            <w:tcMar/>
+          </w:tcPr>
+          <w:p>
+            <w:pPr>
+              <w:pStyle w:val="Normal"/>
+              <w:suppressLineNumbers w:val="0"/>
+              <w:bidi w:val="0"/>
+              <w:spacing w:before="0" w:beforeAutospacing="off" w:after="0" w:afterAutospacing="off" w:line="279" w:lineRule="auto"/>
+              <w:ind w:left="0" w:right="0"/>
+              <w:jc w:val="left"/>
+            </w:pPr>
+            <w:r>
+              <w:rPr>
+                <w:sz w:val="16"/>
+                <w:szCs w:val="16"/>
+              </w:rPr>
+              <w:t>1</w:t>
+            </w:r>
+          </w:p>
+          <w:p>
+            <w:pPr>
+              <w:pStyle w:val="Normal"/>
+              <w:rPr>
+                <w:sz w:val="16"/>
+                <w:szCs w:val="16"/>
+              </w:rPr>
+            </w:pPr>
           </w:p>
         </w:tc>
       </w:tr>
@@ -2579,14 +2568,13 @@
     <w:tbl>
       <w:tblPr>
         <w:tblStyle w:val="TableGrid"/>
-        <w:tblW w:w="0" w:type="auto"/>
+        <w:tblW w:w="2460" w:type="dxa"/>
         <w:tblLayout w:type="fixed"/>
         <w:tblLook w:val="06A0" w:firstRow="1" w:lastRow="0" w:firstColumn="1" w:lastColumn="0" w:noHBand="1" w:noVBand="1"/>
       </w:tblPr>
       <w:tblGrid>
         <w:gridCol w:w="1230"/>
-        <w:gridCol w:w="1762"/>
-        <w:gridCol w:w="869"/>
+        <w:gridCol w:w="1230"/>
       </w:tblGrid>
       <w:tr>
         <w:trPr>
@@ -2612,13 +2600,21 @@
                 <w:szCs w:val="16"/>
                 <w:u w:val="single"/>
               </w:rPr>
-              <w:t>customer_id</w:t>
-            </w:r>
-          </w:p>
-        </w:tc>
-        <w:tc>
-          <w:tcPr>
-            <w:tcW w:w="1762" w:type="dxa"/>
+              <w:t>cart</w:t>
+            </w:r>
+            <w:r>
+              <w:rPr>
+                <w:sz w:val="16"/>
+                <w:szCs w:val="16"/>
+                <w:u w:val="single"/>
+              </w:rPr>
+              <w:t>_id</w:t>
+            </w:r>
+          </w:p>
+        </w:tc>
+        <w:tc>
+          <w:tcPr>
+            <w:tcW w:w="1230" w:type="dxa"/>
             <w:tcMar/>
           </w:tcPr>
           <w:p>
@@ -2632,40 +2628,24 @@
               <w:rPr>
                 <w:sz w:val="16"/>
                 <w:szCs w:val="16"/>
-                <w:u w:val="single"/>
-              </w:rPr>
-            </w:pPr>
-            <w:r>
-              <w:rPr>
-                <w:sz w:val="16"/>
-                <w:szCs w:val="16"/>
-                <w:u w:val="single"/>
-              </w:rPr>
-              <w:t>timestamp</w:t>
-            </w:r>
-          </w:p>
-        </w:tc>
-        <w:tc>
-          <w:tcPr>
-            <w:tcW w:w="869" w:type="dxa"/>
-            <w:tcMar/>
-          </w:tcPr>
-          <w:p>
-            <w:pPr>
-              <w:pStyle w:val="Normal"/>
-              <w:spacing w:line="279" w:lineRule="auto"/>
-              <w:jc w:val="left"/>
-              <w:rPr>
-                <w:sz w:val="16"/>
-                <w:szCs w:val="16"/>
-              </w:rPr>
-            </w:pPr>
-            <w:r>
-              <w:rPr>
-                <w:sz w:val="16"/>
-                <w:szCs w:val="16"/>
-              </w:rPr>
-              <w:t>prod_id</w:t>
+                <w:u w:val="none"/>
+              </w:rPr>
+            </w:pPr>
+            <w:r>
+              <w:rPr>
+                <w:sz w:val="16"/>
+                <w:szCs w:val="16"/>
+                <w:u w:val="none"/>
+              </w:rPr>
+              <w:t>c</w:t>
+            </w:r>
+            <w:r>
+              <w:rPr>
+                <w:sz w:val="16"/>
+                <w:szCs w:val="16"/>
+                <w:u w:val="none"/>
+              </w:rPr>
+              <w:t>oll_id</w:t>
             </w:r>
           </w:p>
         </w:tc>
@@ -2698,45 +2678,24 @@
         </w:tc>
         <w:tc>
           <w:tcPr>
-            <w:tcW w:w="1762" w:type="dxa"/>
-            <w:tcMar/>
-          </w:tcPr>
-          <w:p>
-            <w:pPr>
-              <w:pStyle w:val="Normal"/>
-              <w:rPr>
-                <w:sz w:val="16"/>
-                <w:szCs w:val="16"/>
-              </w:rPr>
-            </w:pPr>
-            <w:r>
-              <w:rPr>
-                <w:sz w:val="16"/>
-                <w:szCs w:val="16"/>
-              </w:rPr>
-              <w:t>2024-02-14 09:34:00</w:t>
-            </w:r>
-          </w:p>
-        </w:tc>
-        <w:tc>
-          <w:tcPr>
-            <w:tcW w:w="869" w:type="dxa"/>
-            <w:tcMar/>
-          </w:tcPr>
-          <w:p>
-            <w:pPr>
-              <w:pStyle w:val="Normal"/>
-              <w:rPr>
-                <w:sz w:val="16"/>
-                <w:szCs w:val="16"/>
-              </w:rPr>
-            </w:pPr>
-            <w:r>
-              <w:rPr>
-                <w:sz w:val="16"/>
-                <w:szCs w:val="16"/>
-              </w:rPr>
-              <w:t>14</w:t>
+            <w:tcW w:w="1230" w:type="dxa"/>
+            <w:tcMar/>
+          </w:tcPr>
+          <w:p>
+            <w:pPr>
+              <w:pStyle w:val="Normal"/>
+              <w:suppressLineNumbers w:val="0"/>
+              <w:bidi w:val="0"/>
+              <w:spacing w:before="0" w:beforeAutospacing="off" w:after="0" w:afterAutospacing="off" w:line="279" w:lineRule="auto"/>
+              <w:ind w:left="0" w:right="0"/>
+              <w:jc w:val="left"/>
+            </w:pPr>
+            <w:r>
+              <w:rPr>
+                <w:sz w:val="16"/>
+                <w:szCs w:val="16"/>
+              </w:rPr>
+              <w:t>2</w:t>
             </w:r>
           </w:p>
         </w:tc>
@@ -2802,7 +2761,35 @@
       </w:pPr>
       <w:r>
         <w:rPr/>
-        <w:t>Whenever the customer clicks the add to wish list or add to cart button, a time stamp and product id are recorded in the respective specialized table, as well as the generalization table. Should they have not added anything to either table, there will be no records with their customer id and the site will report as such.</w:t>
+        <w:t xml:space="preserve">Whenever the customer clicks the add to wish </w:t>
+      </w:r>
+      <w:r>
+        <w:rPr/>
+        <w:t xml:space="preserve">list or </w:t>
+      </w:r>
+      <w:r>
+        <w:rPr/>
+        <w:t>cart</w:t>
+      </w:r>
+      <w:r>
+        <w:rPr/>
+        <w:t xml:space="preserve"> button, </w:t>
+      </w:r>
+      <w:r>
+        <w:rPr/>
+        <w:t>a new record with their customer id populates the</w:t>
+      </w:r>
+      <w:r>
+        <w:rPr/>
+        <w:t xml:space="preserve"> respective</w:t>
+      </w:r>
+      <w:r>
+        <w:rPr/>
+        <w:t xml:space="preserve"> table</w:t>
+      </w:r>
+      <w:r>
+        <w:rPr/>
+        <w:t>. Should they have not added anything to either table, there will be no records with their customer id and the site will report as such.</w:t>
       </w:r>
     </w:p>
     <w:p>
@@ -5740,6 +5727,12 @@
         <w:pStyle w:val="Normal"/>
         <w:spacing w:after="0" w:afterAutospacing="off"/>
       </w:pPr>
+    </w:p>
+    <w:p>
+      <w:pPr>
+        <w:pStyle w:val="Normal"/>
+        <w:spacing w:after="0" w:afterAutospacing="off"/>
+      </w:pPr>
       <w:r>
         <w:rPr/>
         <w:t>Mens</w:t>
@@ -7198,6 +7191,12 @@
         </w:tc>
       </w:tr>
     </w:tbl>
+    <w:p>
+      <w:pPr>
+        <w:pStyle w:val="Normal"/>
+        <w:spacing w:after="0" w:afterAutospacing="off"/>
+      </w:pPr>
+    </w:p>
     <w:p>
       <w:pPr>
         <w:pStyle w:val="Normal"/>

</xml_diff>

<commit_message>
update design documents further with respect to database finalization
</commit_message>
<xml_diff>
--- a/Deliverable 2/Diagrams/Database Design/ITECA Project Database Design .docx
+++ b/Deliverable 2/Diagrams/Database Design/ITECA Project Database Design .docx
@@ -2667,13 +2667,6 @@
                 <w:szCs w:val="16"/>
               </w:rPr>
             </w:pPr>
-            <w:r>
-              <w:rPr>
-                <w:sz w:val="16"/>
-                <w:szCs w:val="16"/>
-              </w:rPr>
-              <w:t>2</w:t>
-            </w:r>
           </w:p>
         </w:tc>
         <w:tc>
@@ -2689,14 +2682,11 @@
               <w:spacing w:before="0" w:beforeAutospacing="off" w:after="0" w:afterAutospacing="off" w:line="279" w:lineRule="auto"/>
               <w:ind w:left="0" w:right="0"/>
               <w:jc w:val="left"/>
-            </w:pPr>
-            <w:r>
-              <w:rPr>
-                <w:sz w:val="16"/>
-                <w:szCs w:val="16"/>
-              </w:rPr>
-              <w:t>2</w:t>
-            </w:r>
+              <w:rPr>
+                <w:sz w:val="16"/>
+                <w:szCs w:val="16"/>
+              </w:rPr>
+            </w:pPr>
           </w:p>
         </w:tc>
       </w:tr>
@@ -2802,27 +2792,28 @@
     <w:p>
       <w:pPr>
         <w:pStyle w:val="Normal"/>
+        <w:spacing w:after="0" w:afterAutospacing="off"/>
       </w:pPr>
       <w:r>
         <w:rPr/>
-        <w:t>Product Table</w:t>
+        <w:t xml:space="preserve">Stock </w:t>
+      </w:r>
+      <w:r>
+        <w:rPr/>
+        <w:t>Table</w:t>
       </w:r>
     </w:p>
     <w:tbl>
       <w:tblPr>
         <w:tblStyle w:val="TableGrid"/>
-        <w:tblW w:w="0" w:type="auto"/>
+        <w:tblW w:w="2925" w:type="dxa"/>
         <w:tblLayout w:type="fixed"/>
         <w:tblLook w:val="06A0" w:firstRow="1" w:lastRow="0" w:firstColumn="1" w:lastColumn="0" w:noHBand="1" w:noVBand="1"/>
       </w:tblPr>
       <w:tblGrid>
-        <w:gridCol w:w="752"/>
-        <w:gridCol w:w="1125"/>
-        <w:gridCol w:w="2577"/>
-        <w:gridCol w:w="1115"/>
+        <w:gridCol w:w="912"/>
+        <w:gridCol w:w="955"/>
         <w:gridCol w:w="1058"/>
-        <w:gridCol w:w="1308"/>
-        <w:gridCol w:w="1079"/>
       </w:tblGrid>
       <w:tr>
         <w:trPr>
@@ -2830,95 +2821,39 @@
         </w:trPr>
         <w:tc>
           <w:tcPr>
-            <w:tcW w:w="752" w:type="dxa"/>
-            <w:tcMar/>
-          </w:tcPr>
-          <w:p>
-            <w:pPr>
-              <w:pStyle w:val="Normal"/>
-              <w:rPr>
-                <w:sz w:val="16"/>
-                <w:szCs w:val="16"/>
-              </w:rPr>
-            </w:pPr>
-            <w:r>
-              <w:rPr>
-                <w:sz w:val="16"/>
-                <w:szCs w:val="16"/>
-              </w:rPr>
-              <w:t>prod_id</w:t>
-            </w:r>
-          </w:p>
-        </w:tc>
-        <w:tc>
-          <w:tcPr>
-            <w:tcW w:w="1125" w:type="dxa"/>
-            <w:tcMar/>
-          </w:tcPr>
-          <w:p>
-            <w:pPr>
-              <w:pStyle w:val="Normal"/>
-              <w:rPr>
-                <w:sz w:val="16"/>
-                <w:szCs w:val="16"/>
-              </w:rPr>
-            </w:pPr>
-            <w:r>
-              <w:rPr>
-                <w:sz w:val="16"/>
-                <w:szCs w:val="16"/>
-              </w:rPr>
-              <w:t>prod_name</w:t>
-            </w:r>
-          </w:p>
-        </w:tc>
-        <w:tc>
-          <w:tcPr>
-            <w:tcW w:w="2577" w:type="dxa"/>
-            <w:tcMar/>
-          </w:tcPr>
-          <w:p>
-            <w:pPr>
-              <w:pStyle w:val="Normal"/>
-              <w:rPr>
-                <w:sz w:val="16"/>
-                <w:szCs w:val="16"/>
-              </w:rPr>
-            </w:pPr>
-            <w:r>
-              <w:rPr>
-                <w:sz w:val="16"/>
-                <w:szCs w:val="16"/>
-              </w:rPr>
-              <w:t>prod_desc</w:t>
-            </w:r>
-          </w:p>
-        </w:tc>
-        <w:tc>
-          <w:tcPr>
-            <w:tcW w:w="1115" w:type="dxa"/>
-            <w:tcMar/>
-          </w:tcPr>
-          <w:p>
-            <w:pPr>
-              <w:pStyle w:val="Normal"/>
-              <w:rPr>
-                <w:sz w:val="16"/>
-                <w:szCs w:val="16"/>
-              </w:rPr>
-            </w:pPr>
-            <w:r>
-              <w:rPr>
-                <w:sz w:val="16"/>
-                <w:szCs w:val="16"/>
-              </w:rPr>
-              <w:t>selling_price</w:t>
-            </w:r>
-          </w:p>
-        </w:tc>
-        <w:tc>
-          <w:tcPr>
-            <w:tcW w:w="1058" w:type="dxa"/>
+            <w:tcW w:w="912" w:type="dxa"/>
+            <w:tcMar/>
+          </w:tcPr>
+          <w:p>
+            <w:pPr>
+              <w:pStyle w:val="Normal"/>
+              <w:rPr>
+                <w:sz w:val="16"/>
+                <w:szCs w:val="16"/>
+                <w:u w:val="single"/>
+              </w:rPr>
+            </w:pPr>
+            <w:r>
+              <w:rPr>
+                <w:sz w:val="16"/>
+                <w:szCs w:val="16"/>
+                <w:u w:val="single"/>
+              </w:rPr>
+              <w:t>stock</w:t>
+            </w:r>
+            <w:r>
+              <w:rPr>
+                <w:sz w:val="16"/>
+                <w:szCs w:val="16"/>
+                <w:u w:val="single"/>
+              </w:rPr>
+              <w:t>_id</w:t>
+            </w:r>
+          </w:p>
+        </w:tc>
+        <w:tc>
+          <w:tcPr>
+            <w:tcW w:w="955" w:type="dxa"/>
             <w:tcMar/>
           </w:tcPr>
           <w:p>
@@ -2929,6 +2864,33 @@
               <w:spacing w:before="0" w:beforeAutospacing="off" w:after="0" w:afterAutospacing="off" w:line="279" w:lineRule="auto"/>
               <w:ind w:left="0" w:right="0"/>
               <w:jc w:val="left"/>
+              <w:rPr>
+                <w:sz w:val="16"/>
+                <w:szCs w:val="16"/>
+              </w:rPr>
+            </w:pPr>
+            <w:r>
+              <w:rPr>
+                <w:sz w:val="16"/>
+                <w:szCs w:val="16"/>
+              </w:rPr>
+              <w:t>prod_id</w:t>
+            </w:r>
+          </w:p>
+        </w:tc>
+        <w:tc>
+          <w:tcPr>
+            <w:tcW w:w="1058" w:type="dxa"/>
+            <w:tcMar/>
+          </w:tcPr>
+          <w:p>
+            <w:pPr>
+              <w:pStyle w:val="Normal"/>
+              <w:suppressLineNumbers w:val="0"/>
+              <w:bidi w:val="0"/>
+              <w:spacing w:before="0" w:beforeAutospacing="off" w:after="0" w:afterAutospacing="off" w:line="279" w:lineRule="auto"/>
+              <w:ind w:left="0" w:right="0"/>
+              <w:jc w:val="left"/>
             </w:pPr>
             <w:r>
               <w:rPr>
@@ -2936,50 +2898,6 @@
                 <w:szCs w:val="16"/>
               </w:rPr>
               <w:t>sizes</w:t>
-            </w:r>
-          </w:p>
-        </w:tc>
-        <w:tc>
-          <w:tcPr>
-            <w:tcW w:w="1308" w:type="dxa"/>
-            <w:tcMar/>
-          </w:tcPr>
-          <w:p>
-            <w:pPr>
-              <w:pStyle w:val="Normal"/>
-              <w:rPr>
-                <w:sz w:val="16"/>
-                <w:szCs w:val="16"/>
-              </w:rPr>
-            </w:pPr>
-            <w:r>
-              <w:rPr>
-                <w:sz w:val="16"/>
-                <w:szCs w:val="16"/>
-              </w:rPr>
-              <w:t>prod_img</w:t>
-            </w:r>
-          </w:p>
-        </w:tc>
-        <w:tc>
-          <w:tcPr>
-            <w:tcW w:w="1079" w:type="dxa"/>
-            <w:tcMar/>
-          </w:tcPr>
-          <w:p>
-            <w:pPr>
-              <w:pStyle w:val="Normal"/>
-              <w:rPr>
-                <w:sz w:val="16"/>
-                <w:szCs w:val="16"/>
-              </w:rPr>
-            </w:pPr>
-            <w:r>
-              <w:rPr>
-                <w:sz w:val="16"/>
-                <w:szCs w:val="16"/>
-              </w:rPr>
-              <w:t>supplier_id</w:t>
             </w:r>
           </w:p>
         </w:tc>
@@ -2990,980 +2908,22 @@
         </w:trPr>
         <w:tc>
           <w:tcPr>
-            <w:tcW w:w="752" w:type="dxa"/>
-            <w:tcMar/>
-          </w:tcPr>
-          <w:p>
-            <w:pPr>
-              <w:pStyle w:val="Normal"/>
-              <w:rPr>
-                <w:sz w:val="16"/>
-                <w:szCs w:val="16"/>
-              </w:rPr>
-            </w:pPr>
-            <w:r>
-              <w:rPr>
-                <w:sz w:val="16"/>
-                <w:szCs w:val="16"/>
-              </w:rPr>
-              <w:t>14</w:t>
-            </w:r>
-          </w:p>
-        </w:tc>
-        <w:tc>
-          <w:tcPr>
-            <w:tcW w:w="1125" w:type="dxa"/>
-            <w:tcMar/>
-          </w:tcPr>
-          <w:p>
-            <w:pPr>
-              <w:pStyle w:val="Normal"/>
-              <w:rPr>
-                <w:sz w:val="16"/>
-                <w:szCs w:val="16"/>
-              </w:rPr>
-            </w:pPr>
-            <w:r>
-              <w:rPr>
-                <w:sz w:val="16"/>
-                <w:szCs w:val="16"/>
-              </w:rPr>
-              <w:t>Whispering Petals Bridal Gown</w:t>
-            </w:r>
-          </w:p>
-        </w:tc>
-        <w:tc>
-          <w:tcPr>
-            <w:tcW w:w="2577" w:type="dxa"/>
-            <w:tcMar/>
-          </w:tcPr>
-          <w:p>
-            <w:pPr>
-              <w:pStyle w:val="Normal"/>
-            </w:pPr>
-            <w:r>
-              <w:rPr>
-                <w:sz w:val="16"/>
-                <w:szCs w:val="16"/>
-              </w:rPr>
-              <w:t>The "Whispering Petals Bridal Gown" is a timeless romance in fabric form. With luxurious satin, intricate lace, and soft tulle, it exudes grace and elegance. Delicate lace appliqués adorn the back, while fabric flowers and shimmering beadwork add subtle sparkle. Ideal for brides seeking enchanting sophistication on their special day.</w:t>
-            </w:r>
-          </w:p>
-        </w:tc>
-        <w:tc>
-          <w:tcPr>
-            <w:tcW w:w="1115" w:type="dxa"/>
-            <w:tcMar/>
-          </w:tcPr>
-          <w:p>
-            <w:pPr>
-              <w:pStyle w:val="Normal"/>
-              <w:rPr>
-                <w:sz w:val="16"/>
-                <w:szCs w:val="16"/>
-              </w:rPr>
-            </w:pPr>
-            <w:r>
-              <w:rPr>
-                <w:sz w:val="16"/>
-                <w:szCs w:val="16"/>
-              </w:rPr>
-              <w:t>R3499.00</w:t>
-            </w:r>
-          </w:p>
-        </w:tc>
-        <w:tc>
-          <w:tcPr>
-            <w:tcW w:w="1058" w:type="dxa"/>
-            <w:tcMar/>
-          </w:tcPr>
-          <w:p>
-            <w:pPr>
-              <w:pStyle w:val="Normal"/>
-              <w:rPr>
-                <w:sz w:val="16"/>
-                <w:szCs w:val="16"/>
-              </w:rPr>
-            </w:pPr>
-            <w:r>
-              <w:rPr>
-                <w:sz w:val="16"/>
-                <w:szCs w:val="16"/>
-              </w:rPr>
-              <w:t>25, 25, 26</w:t>
-            </w:r>
-            <w:r>
-              <w:rPr>
-                <w:sz w:val="16"/>
-                <w:szCs w:val="16"/>
-              </w:rPr>
-              <w:t>, 27, 2</w:t>
-            </w:r>
-            <w:r>
-              <w:rPr>
-                <w:sz w:val="16"/>
-                <w:szCs w:val="16"/>
-              </w:rPr>
-              <w:t>7, 28, 29, 30,</w:t>
-            </w:r>
-          </w:p>
-        </w:tc>
-        <w:tc>
-          <w:tcPr>
-            <w:tcW w:w="1308" w:type="dxa"/>
-            <w:tcMar/>
-          </w:tcPr>
-          <w:p>
-            <w:pPr>
-              <w:pStyle w:val="Normal"/>
-              <w:rPr>
-                <w:sz w:val="16"/>
-                <w:szCs w:val="16"/>
-              </w:rPr>
-            </w:pPr>
-            <w:r>
-              <w:rPr>
-                <w:sz w:val="16"/>
-                <w:szCs w:val="16"/>
-              </w:rPr>
-              <w:t>Whispering_Petals_Bridal_Gown</w:t>
-            </w:r>
-            <w:r>
-              <w:rPr>
-                <w:sz w:val="16"/>
-                <w:szCs w:val="16"/>
-              </w:rPr>
-              <w:t>.png</w:t>
-            </w:r>
-          </w:p>
-          <w:p>
-            <w:pPr>
-              <w:pStyle w:val="Normal"/>
-              <w:rPr>
-                <w:sz w:val="16"/>
-                <w:szCs w:val="16"/>
-              </w:rPr>
-            </w:pPr>
-          </w:p>
-        </w:tc>
-        <w:tc>
-          <w:tcPr>
-            <w:tcW w:w="1079" w:type="dxa"/>
-            <w:tcMar/>
-          </w:tcPr>
-          <w:p>
-            <w:pPr>
-              <w:pStyle w:val="Normal"/>
-              <w:rPr>
-                <w:sz w:val="16"/>
-                <w:szCs w:val="16"/>
-              </w:rPr>
-            </w:pPr>
-            <w:r>
-              <w:rPr>
-                <w:sz w:val="16"/>
-                <w:szCs w:val="16"/>
-              </w:rPr>
-              <w:t>1</w:t>
-            </w:r>
-          </w:p>
-        </w:tc>
-      </w:tr>
-      <w:tr>
-        <w:trPr>
-          <w:trHeight w:val="300"/>
-        </w:trPr>
-        <w:tc>
-          <w:tcPr>
-            <w:tcW w:w="752" w:type="dxa"/>
-            <w:tcMar/>
-          </w:tcPr>
-          <w:p>
-            <w:pPr>
-              <w:pStyle w:val="Normal"/>
-              <w:rPr>
-                <w:sz w:val="16"/>
-                <w:szCs w:val="16"/>
-              </w:rPr>
-            </w:pPr>
-            <w:r>
-              <w:rPr>
-                <w:sz w:val="16"/>
-                <w:szCs w:val="16"/>
-              </w:rPr>
-              <w:t>43</w:t>
-            </w:r>
-          </w:p>
-        </w:tc>
-        <w:tc>
-          <w:tcPr>
-            <w:tcW w:w="1125" w:type="dxa"/>
-            <w:tcMar/>
-          </w:tcPr>
-          <w:p>
-            <w:pPr>
-              <w:pStyle w:val="Normal"/>
-              <w:rPr>
-                <w:sz w:val="16"/>
-                <w:szCs w:val="16"/>
-              </w:rPr>
-            </w:pPr>
-            <w:r>
-              <w:rPr>
-                <w:sz w:val="16"/>
-                <w:szCs w:val="16"/>
-              </w:rPr>
-              <w:t>Elegant Affair Groom's Ensemble</w:t>
-            </w:r>
-          </w:p>
-        </w:tc>
-        <w:tc>
-          <w:tcPr>
-            <w:tcW w:w="2577" w:type="dxa"/>
-            <w:tcMar/>
-          </w:tcPr>
-          <w:p>
-            <w:pPr>
-              <w:pStyle w:val="Normal"/>
-              <w:rPr>
-                <w:sz w:val="16"/>
-                <w:szCs w:val="16"/>
-              </w:rPr>
-            </w:pPr>
-            <w:r>
-              <w:rPr>
-                <w:sz w:val="16"/>
-                <w:szCs w:val="16"/>
-              </w:rPr>
-              <w:t>The "Elegant Affair Groom's Ensemble" is sophistication at its peak. Tailored from premium wool blend, it boasts a classic silhouette with subtle details for added elegance. Perfect for any wedding, it ensures the groom looks impeccable.</w:t>
-            </w:r>
-          </w:p>
-        </w:tc>
-        <w:tc>
-          <w:tcPr>
-            <w:tcW w:w="1115" w:type="dxa"/>
-            <w:tcMar/>
-          </w:tcPr>
-          <w:p>
-            <w:pPr>
-              <w:pStyle w:val="Normal"/>
-              <w:rPr>
-                <w:sz w:val="16"/>
-                <w:szCs w:val="16"/>
-              </w:rPr>
-            </w:pPr>
-            <w:r>
-              <w:rPr>
-                <w:sz w:val="16"/>
-                <w:szCs w:val="16"/>
-              </w:rPr>
-              <w:t>R2950</w:t>
-            </w:r>
-            <w:r>
-              <w:rPr>
-                <w:sz w:val="16"/>
-                <w:szCs w:val="16"/>
-              </w:rPr>
-              <w:t>.</w:t>
-            </w:r>
-            <w:r>
-              <w:rPr>
-                <w:sz w:val="16"/>
-                <w:szCs w:val="16"/>
-              </w:rPr>
-              <w:t>00</w:t>
-            </w:r>
-          </w:p>
-        </w:tc>
-        <w:tc>
-          <w:tcPr>
-            <w:tcW w:w="1058" w:type="dxa"/>
-            <w:tcMar/>
-          </w:tcPr>
-          <w:p>
-            <w:pPr>
-              <w:pStyle w:val="Normal"/>
-              <w:rPr>
-                <w:sz w:val="16"/>
-                <w:szCs w:val="16"/>
-              </w:rPr>
-            </w:pPr>
-            <w:r>
-              <w:rPr>
-                <w:sz w:val="16"/>
-                <w:szCs w:val="16"/>
-              </w:rPr>
-              <w:t>34, 44, 44, 46, 46, 46, 47, 48, 48, 50</w:t>
-            </w:r>
-          </w:p>
-        </w:tc>
-        <w:tc>
-          <w:tcPr>
-            <w:tcW w:w="1308" w:type="dxa"/>
-            <w:tcMar/>
-          </w:tcPr>
-          <w:p>
-            <w:pPr>
-              <w:pStyle w:val="Normal"/>
-              <w:rPr>
-                <w:rFonts w:ascii="Aptos" w:hAnsi="Aptos" w:eastAsia="Aptos" w:cs="Aptos" w:asciiTheme="minorAscii" w:hAnsiTheme="minorAscii" w:eastAsiaTheme="minorAscii" w:cstheme="minorAscii"/>
-                <w:b w:val="0"/>
-                <w:bCs w:val="0"/>
-                <w:i w:val="0"/>
-                <w:iCs w:val="0"/>
-                <w:caps w:val="0"/>
-                <w:smallCaps w:val="0"/>
-                <w:noProof w:val="0"/>
-                <w:color w:val="auto"/>
-                <w:sz w:val="16"/>
-                <w:szCs w:val="16"/>
-                <w:lang w:val="en-US"/>
-              </w:rPr>
-            </w:pPr>
-            <w:r>
-              <w:rPr>
-                <w:rFonts w:ascii="Aptos" w:hAnsi="Aptos" w:eastAsia="Aptos" w:cs="Aptos" w:asciiTheme="minorAscii" w:hAnsiTheme="minorAscii" w:eastAsiaTheme="minorAscii" w:cstheme="minorAscii"/>
-                <w:b w:val="0"/>
-                <w:bCs w:val="0"/>
-                <w:i w:val="0"/>
-                <w:iCs w:val="0"/>
-                <w:caps w:val="0"/>
-                <w:smallCaps w:val="0"/>
-                <w:noProof w:val="0"/>
-                <w:color w:val="auto"/>
-                <w:sz w:val="16"/>
-                <w:szCs w:val="16"/>
-                <w:lang w:val="en-US"/>
-              </w:rPr>
-              <w:t>Elegant_Affair</w:t>
-            </w:r>
-            <w:r>
-              <w:rPr>
-                <w:rFonts w:ascii="Aptos" w:hAnsi="Aptos" w:eastAsia="Aptos" w:cs="Aptos" w:asciiTheme="minorAscii" w:hAnsiTheme="minorAscii" w:eastAsiaTheme="minorAscii" w:cstheme="minorAscii"/>
-                <w:b w:val="0"/>
-                <w:bCs w:val="0"/>
-                <w:i w:val="0"/>
-                <w:iCs w:val="0"/>
-                <w:caps w:val="0"/>
-                <w:smallCaps w:val="0"/>
-                <w:noProof w:val="0"/>
-                <w:color w:val="auto"/>
-                <w:sz w:val="16"/>
-                <w:szCs w:val="16"/>
-                <w:lang w:val="en-US"/>
-              </w:rPr>
-              <w:t>_</w:t>
-            </w:r>
-            <w:r>
-              <w:rPr>
-                <w:rFonts w:ascii="Aptos" w:hAnsi="Aptos" w:eastAsia="Aptos" w:cs="Aptos" w:asciiTheme="minorAscii" w:hAnsiTheme="minorAscii" w:eastAsiaTheme="minorAscii" w:cstheme="minorAscii"/>
-                <w:b w:val="0"/>
-                <w:bCs w:val="0"/>
-                <w:i w:val="0"/>
-                <w:iCs w:val="0"/>
-                <w:caps w:val="0"/>
-                <w:smallCaps w:val="0"/>
-                <w:noProof w:val="0"/>
-                <w:color w:val="auto"/>
-                <w:sz w:val="16"/>
-                <w:szCs w:val="16"/>
-                <w:lang w:val="en-US"/>
-              </w:rPr>
-              <w:t>Groom's</w:t>
-            </w:r>
-            <w:r>
-              <w:rPr>
-                <w:rFonts w:ascii="Aptos" w:hAnsi="Aptos" w:eastAsia="Aptos" w:cs="Aptos" w:asciiTheme="minorAscii" w:hAnsiTheme="minorAscii" w:eastAsiaTheme="minorAscii" w:cstheme="minorAscii"/>
-                <w:b w:val="0"/>
-                <w:bCs w:val="0"/>
-                <w:i w:val="0"/>
-                <w:iCs w:val="0"/>
-                <w:caps w:val="0"/>
-                <w:smallCaps w:val="0"/>
-                <w:noProof w:val="0"/>
-                <w:color w:val="auto"/>
-                <w:sz w:val="16"/>
-                <w:szCs w:val="16"/>
-                <w:lang w:val="en-US"/>
-              </w:rPr>
-              <w:t>_</w:t>
-            </w:r>
-            <w:r>
-              <w:rPr>
-                <w:rFonts w:ascii="Aptos" w:hAnsi="Aptos" w:eastAsia="Aptos" w:cs="Aptos" w:asciiTheme="minorAscii" w:hAnsiTheme="minorAscii" w:eastAsiaTheme="minorAscii" w:cstheme="minorAscii"/>
-                <w:b w:val="0"/>
-                <w:bCs w:val="0"/>
-                <w:i w:val="0"/>
-                <w:iCs w:val="0"/>
-                <w:caps w:val="0"/>
-                <w:smallCaps w:val="0"/>
-                <w:noProof w:val="0"/>
-                <w:color w:val="auto"/>
-                <w:sz w:val="16"/>
-                <w:szCs w:val="16"/>
-                <w:lang w:val="en-US"/>
-              </w:rPr>
-              <w:t>Ensemble</w:t>
-            </w:r>
-            <w:r>
-              <w:rPr>
-                <w:rFonts w:ascii="Aptos" w:hAnsi="Aptos" w:eastAsia="Aptos" w:cs="Aptos" w:asciiTheme="minorAscii" w:hAnsiTheme="minorAscii" w:eastAsiaTheme="minorAscii" w:cstheme="minorAscii"/>
-                <w:b w:val="0"/>
-                <w:bCs w:val="0"/>
-                <w:i w:val="0"/>
-                <w:iCs w:val="0"/>
-                <w:caps w:val="0"/>
-                <w:smallCaps w:val="0"/>
-                <w:noProof w:val="0"/>
-                <w:color w:val="auto"/>
-                <w:sz w:val="16"/>
-                <w:szCs w:val="16"/>
-                <w:lang w:val="en-US"/>
-              </w:rPr>
-              <w:t>.png</w:t>
-            </w:r>
-          </w:p>
-        </w:tc>
-        <w:tc>
-          <w:tcPr>
-            <w:tcW w:w="1079" w:type="dxa"/>
-            <w:tcMar/>
-          </w:tcPr>
-          <w:p>
-            <w:pPr>
-              <w:pStyle w:val="Normal"/>
-              <w:rPr>
-                <w:sz w:val="16"/>
-                <w:szCs w:val="16"/>
-              </w:rPr>
-            </w:pPr>
-            <w:r>
-              <w:rPr>
-                <w:sz w:val="16"/>
-                <w:szCs w:val="16"/>
-              </w:rPr>
-              <w:t>1</w:t>
-            </w:r>
-          </w:p>
-        </w:tc>
-      </w:tr>
-      <w:tr>
-        <w:trPr>
-          <w:trHeight w:val="300"/>
-        </w:trPr>
-        <w:tc>
-          <w:tcPr>
-            <w:tcW w:w="752" w:type="dxa"/>
-            <w:tcMar/>
-          </w:tcPr>
-          <w:p>
-            <w:pPr>
-              <w:pStyle w:val="Normal"/>
-              <w:rPr>
-                <w:sz w:val="16"/>
-                <w:szCs w:val="16"/>
-              </w:rPr>
-            </w:pPr>
-            <w:r>
-              <w:rPr>
-                <w:sz w:val="16"/>
-                <w:szCs w:val="16"/>
-              </w:rPr>
-              <w:t>12</w:t>
-            </w:r>
-          </w:p>
-        </w:tc>
-        <w:tc>
-          <w:tcPr>
-            <w:tcW w:w="1125" w:type="dxa"/>
-            <w:tcMar/>
-          </w:tcPr>
-          <w:p>
-            <w:pPr>
-              <w:pStyle w:val="Normal"/>
-              <w:rPr>
-                <w:sz w:val="16"/>
-                <w:szCs w:val="16"/>
-              </w:rPr>
-            </w:pPr>
-            <w:r>
-              <w:rPr>
-                <w:sz w:val="16"/>
-                <w:szCs w:val="16"/>
-              </w:rPr>
-              <w:t xml:space="preserve">Dainty Charm Ring Bearer </w:t>
-            </w:r>
-            <w:r>
-              <w:rPr>
-                <w:sz w:val="16"/>
-                <w:szCs w:val="16"/>
-              </w:rPr>
-              <w:t>Ensembl</w:t>
-            </w:r>
-            <w:r>
-              <w:rPr>
-                <w:sz w:val="16"/>
-                <w:szCs w:val="16"/>
-              </w:rPr>
-              <w:t>e</w:t>
-            </w:r>
-          </w:p>
-        </w:tc>
-        <w:tc>
-          <w:tcPr>
-            <w:tcW w:w="2577" w:type="dxa"/>
-            <w:tcMar/>
-          </w:tcPr>
-          <w:p>
-            <w:pPr>
-              <w:pStyle w:val="Normal"/>
-              <w:rPr>
-                <w:sz w:val="16"/>
-                <w:szCs w:val="16"/>
-              </w:rPr>
-            </w:pPr>
-            <w:r>
-              <w:rPr>
-                <w:sz w:val="16"/>
-                <w:szCs w:val="16"/>
-              </w:rPr>
-              <w:t>The "Dainty Charm Ring Bearer Ensemble" is a sweet blend of elegance and innocence. Featuring a crisp white shirt paired with tailored shorts or trousers, adorned with delicate details like lace accents or satin bows. Finished with coordinating accessories, this ensemble ensures the little one steals hearts down the aisle.</w:t>
-            </w:r>
-          </w:p>
-        </w:tc>
-        <w:tc>
-          <w:tcPr>
-            <w:tcW w:w="1115" w:type="dxa"/>
-            <w:tcMar/>
-          </w:tcPr>
-          <w:p>
-            <w:pPr>
-              <w:pStyle w:val="Normal"/>
-              <w:rPr>
-                <w:sz w:val="16"/>
-                <w:szCs w:val="16"/>
-              </w:rPr>
-            </w:pPr>
-            <w:r>
-              <w:rPr>
-                <w:sz w:val="16"/>
-                <w:szCs w:val="16"/>
-              </w:rPr>
-              <w:t>R945.00</w:t>
-            </w:r>
-          </w:p>
-        </w:tc>
-        <w:tc>
-          <w:tcPr>
-            <w:tcW w:w="1058" w:type="dxa"/>
-            <w:tcMar/>
-          </w:tcPr>
-          <w:p>
-            <w:pPr>
-              <w:pStyle w:val="Normal"/>
-              <w:rPr>
-                <w:sz w:val="16"/>
-                <w:szCs w:val="16"/>
-              </w:rPr>
-            </w:pPr>
-            <w:r>
-              <w:rPr>
-                <w:sz w:val="16"/>
-                <w:szCs w:val="16"/>
-              </w:rPr>
-              <w:t>6, 6, 7, 8, 8, 9, 10, 11, 12</w:t>
-            </w:r>
-          </w:p>
-        </w:tc>
-        <w:tc>
-          <w:tcPr>
-            <w:tcW w:w="1308" w:type="dxa"/>
-            <w:tcMar/>
-          </w:tcPr>
-          <w:p>
-            <w:pPr>
-              <w:pStyle w:val="Normal"/>
-              <w:rPr>
-                <w:rFonts w:ascii="Aptos" w:hAnsi="Aptos" w:eastAsia="Aptos" w:cs="Aptos" w:asciiTheme="minorAscii" w:hAnsiTheme="minorAscii" w:eastAsiaTheme="minorAscii" w:cstheme="minorAscii"/>
-                <w:b w:val="0"/>
-                <w:bCs w:val="0"/>
-                <w:i w:val="0"/>
-                <w:iCs w:val="0"/>
-                <w:caps w:val="0"/>
-                <w:smallCaps w:val="0"/>
-                <w:noProof w:val="0"/>
-                <w:color w:val="auto"/>
-                <w:sz w:val="16"/>
-                <w:szCs w:val="16"/>
-                <w:lang w:val="en-US"/>
-              </w:rPr>
-            </w:pPr>
-            <w:r>
-              <w:rPr>
-                <w:rFonts w:ascii="Aptos" w:hAnsi="Aptos" w:eastAsia="Aptos" w:cs="Aptos" w:asciiTheme="minorAscii" w:hAnsiTheme="minorAscii" w:eastAsiaTheme="minorAscii" w:cstheme="minorAscii"/>
-                <w:b w:val="0"/>
-                <w:bCs w:val="0"/>
-                <w:i w:val="0"/>
-                <w:iCs w:val="0"/>
-                <w:caps w:val="0"/>
-                <w:smallCaps w:val="0"/>
-                <w:noProof w:val="0"/>
-                <w:color w:val="auto"/>
-                <w:sz w:val="16"/>
-                <w:szCs w:val="16"/>
-                <w:lang w:val="en-US"/>
-              </w:rPr>
-              <w:t>Dainty_Charm_Ring_Bearer_Ensemble.png</w:t>
-            </w:r>
-          </w:p>
-        </w:tc>
-        <w:tc>
-          <w:tcPr>
-            <w:tcW w:w="1079" w:type="dxa"/>
-            <w:tcMar/>
-          </w:tcPr>
-          <w:p>
-            <w:pPr>
-              <w:pStyle w:val="Normal"/>
-              <w:rPr>
-                <w:sz w:val="16"/>
-                <w:szCs w:val="16"/>
-              </w:rPr>
-            </w:pPr>
-            <w:r>
-              <w:rPr>
-                <w:sz w:val="16"/>
-                <w:szCs w:val="16"/>
-              </w:rPr>
-              <w:t>1</w:t>
-            </w:r>
-          </w:p>
-        </w:tc>
-      </w:tr>
-      <w:tr>
-        <w:trPr>
-          <w:trHeight w:val="300"/>
-        </w:trPr>
-        <w:tc>
-          <w:tcPr>
-            <w:tcW w:w="752" w:type="dxa"/>
-            <w:tcMar/>
-          </w:tcPr>
-          <w:p>
-            <w:pPr>
-              <w:pStyle w:val="Normal"/>
-              <w:rPr>
-                <w:sz w:val="16"/>
-                <w:szCs w:val="16"/>
-              </w:rPr>
-            </w:pPr>
-            <w:r>
-              <w:rPr>
-                <w:sz w:val="16"/>
-                <w:szCs w:val="16"/>
-              </w:rPr>
-              <w:t>11</w:t>
-            </w:r>
-          </w:p>
-        </w:tc>
-        <w:tc>
-          <w:tcPr>
-            <w:tcW w:w="1125" w:type="dxa"/>
-            <w:tcMar/>
-          </w:tcPr>
-          <w:p>
-            <w:pPr>
-              <w:pStyle w:val="Normal"/>
-              <w:rPr>
-                <w:sz w:val="16"/>
-                <w:szCs w:val="16"/>
-              </w:rPr>
-            </w:pPr>
-            <w:r>
-              <w:rPr>
-                <w:sz w:val="16"/>
-                <w:szCs w:val="16"/>
-              </w:rPr>
-              <w:t>Cherub Chic Ring Bearer Attire</w:t>
-            </w:r>
-          </w:p>
-        </w:tc>
-        <w:tc>
-          <w:tcPr>
-            <w:tcW w:w="2577" w:type="dxa"/>
-            <w:tcMar/>
-          </w:tcPr>
-          <w:p>
-            <w:pPr>
-              <w:pStyle w:val="Normal"/>
-              <w:rPr>
-                <w:sz w:val="16"/>
-                <w:szCs w:val="16"/>
-              </w:rPr>
-            </w:pPr>
-            <w:r>
-              <w:rPr>
-                <w:sz w:val="16"/>
-                <w:szCs w:val="16"/>
-              </w:rPr>
-              <w:t>"Cherub Chic Ring Bearer Attire" steals hearts with its timeless elegance. A crisp white shirt paired with tailored shorts or trousers, adorned with subtle accents, adds whimsy to the wedding. Finished with coordinating accessories, the ensemble ensures the ring bearer looks irresistibly adorable.</w:t>
-            </w:r>
-          </w:p>
-        </w:tc>
-        <w:tc>
-          <w:tcPr>
-            <w:tcW w:w="1115" w:type="dxa"/>
-            <w:tcMar/>
-          </w:tcPr>
-          <w:p>
-            <w:pPr>
-              <w:pStyle w:val="Normal"/>
-              <w:rPr>
-                <w:sz w:val="16"/>
-                <w:szCs w:val="16"/>
-              </w:rPr>
-            </w:pPr>
-            <w:r>
-              <w:rPr>
-                <w:sz w:val="16"/>
-                <w:szCs w:val="16"/>
-              </w:rPr>
-              <w:t>R1025.00</w:t>
-            </w:r>
-          </w:p>
-        </w:tc>
-        <w:tc>
-          <w:tcPr>
-            <w:tcW w:w="1058" w:type="dxa"/>
-            <w:tcMar/>
-          </w:tcPr>
-          <w:p>
-            <w:pPr>
-              <w:pStyle w:val="Normal"/>
-              <w:rPr>
-                <w:sz w:val="16"/>
-                <w:szCs w:val="16"/>
-              </w:rPr>
-            </w:pPr>
-            <w:r>
-              <w:rPr>
-                <w:sz w:val="16"/>
-                <w:szCs w:val="16"/>
-              </w:rPr>
-              <w:t>6, 6, 7, 8, 8, 9, 10, 11, 12</w:t>
-            </w:r>
-          </w:p>
-          <w:p>
-            <w:pPr>
-              <w:pStyle w:val="Normal"/>
-              <w:rPr>
-                <w:sz w:val="16"/>
-                <w:szCs w:val="16"/>
-              </w:rPr>
-            </w:pPr>
-          </w:p>
-        </w:tc>
-        <w:tc>
-          <w:tcPr>
-            <w:tcW w:w="1308" w:type="dxa"/>
-            <w:tcMar/>
-          </w:tcPr>
-          <w:p>
-            <w:pPr>
-              <w:pStyle w:val="Normal"/>
-              <w:rPr>
-                <w:rFonts w:ascii="Aptos" w:hAnsi="Aptos" w:eastAsia="Aptos" w:cs="Aptos" w:asciiTheme="minorAscii" w:hAnsiTheme="minorAscii" w:eastAsiaTheme="minorAscii" w:cstheme="minorAscii"/>
-                <w:b w:val="0"/>
-                <w:bCs w:val="0"/>
-                <w:i w:val="0"/>
-                <w:iCs w:val="0"/>
-                <w:caps w:val="0"/>
-                <w:smallCaps w:val="0"/>
-                <w:noProof w:val="0"/>
-                <w:color w:val="auto"/>
-                <w:sz w:val="16"/>
-                <w:szCs w:val="16"/>
-                <w:lang w:val="en-US"/>
-              </w:rPr>
-            </w:pPr>
-            <w:r>
-              <w:rPr>
-                <w:rFonts w:ascii="Aptos" w:hAnsi="Aptos" w:eastAsia="Aptos" w:cs="Aptos" w:asciiTheme="minorAscii" w:hAnsiTheme="minorAscii" w:eastAsiaTheme="minorAscii" w:cstheme="minorAscii"/>
-                <w:b w:val="0"/>
-                <w:bCs w:val="0"/>
-                <w:i w:val="0"/>
-                <w:iCs w:val="0"/>
-                <w:caps w:val="0"/>
-                <w:smallCaps w:val="0"/>
-                <w:noProof w:val="0"/>
-                <w:color w:val="auto"/>
-                <w:sz w:val="16"/>
-                <w:szCs w:val="16"/>
-                <w:lang w:val="en-US"/>
-              </w:rPr>
-              <w:t>Cherub_Chic_Ring_Bearer_Attire.png</w:t>
-            </w:r>
-          </w:p>
-        </w:tc>
-        <w:tc>
-          <w:tcPr>
-            <w:tcW w:w="1079" w:type="dxa"/>
-            <w:tcMar/>
-          </w:tcPr>
-          <w:p>
-            <w:pPr>
-              <w:pStyle w:val="Normal"/>
-              <w:rPr>
-                <w:sz w:val="16"/>
-                <w:szCs w:val="16"/>
-              </w:rPr>
-            </w:pPr>
-            <w:r>
-              <w:rPr>
-                <w:sz w:val="16"/>
-                <w:szCs w:val="16"/>
-              </w:rPr>
-              <w:t>1</w:t>
-            </w:r>
-          </w:p>
-        </w:tc>
-      </w:tr>
-    </w:tbl>
-    <w:p>
-      <w:pPr>
-        <w:pStyle w:val="Normal"/>
-        <w:spacing w:after="0" w:afterAutospacing="off"/>
-      </w:pPr>
-    </w:p>
-    <w:p>
-      <w:pPr>
-        <w:pStyle w:val="Normal"/>
-        <w:spacing w:after="0" w:afterAutospacing="off"/>
-      </w:pPr>
-      <w:r>
-        <w:rPr/>
-        <w:t xml:space="preserve">We can normalize the Product table by ungrouping the sizes </w:t>
-      </w:r>
-      <w:r>
-        <w:rPr/>
-        <w:t>attribute</w:t>
-      </w:r>
-      <w:r>
-        <w:rPr/>
-        <w:t xml:space="preserve"> as follows</w:t>
-      </w:r>
-    </w:p>
-    <w:tbl>
-      <w:tblPr>
-        <w:tblStyle w:val="TableGrid"/>
-        <w:tblW w:w="0" w:type="auto"/>
-        <w:tblLayout w:type="fixed"/>
-        <w:tblLook w:val="06A0" w:firstRow="1" w:lastRow="0" w:firstColumn="1" w:lastColumn="0" w:noHBand="1" w:noVBand="1"/>
-      </w:tblPr>
-      <w:tblGrid>
-        <w:gridCol w:w="752"/>
-        <w:gridCol w:w="1183"/>
-        <w:gridCol w:w="2519"/>
-        <w:gridCol w:w="1115"/>
-        <w:gridCol w:w="1058"/>
-        <w:gridCol w:w="1308"/>
-        <w:gridCol w:w="1079"/>
-      </w:tblGrid>
-      <w:tr>
-        <w:trPr>
-          <w:trHeight w:val="300"/>
-        </w:trPr>
-        <w:tc>
-          <w:tcPr>
-            <w:tcW w:w="752" w:type="dxa"/>
-            <w:tcMar/>
-          </w:tcPr>
-          <w:p>
-            <w:pPr>
-              <w:pStyle w:val="Normal"/>
-              <w:rPr>
-                <w:sz w:val="16"/>
-                <w:szCs w:val="16"/>
-              </w:rPr>
-            </w:pPr>
-            <w:r>
-              <w:rPr>
-                <w:sz w:val="16"/>
-                <w:szCs w:val="16"/>
-              </w:rPr>
-              <w:t>prod_id</w:t>
-            </w:r>
-          </w:p>
-        </w:tc>
-        <w:tc>
-          <w:tcPr>
-            <w:tcW w:w="1183" w:type="dxa"/>
-            <w:tcMar/>
-          </w:tcPr>
-          <w:p>
-            <w:pPr>
-              <w:pStyle w:val="Normal"/>
-              <w:rPr>
-                <w:sz w:val="16"/>
-                <w:szCs w:val="16"/>
-              </w:rPr>
-            </w:pPr>
-            <w:r>
-              <w:rPr>
-                <w:sz w:val="16"/>
-                <w:szCs w:val="16"/>
-              </w:rPr>
-              <w:t>prod_name</w:t>
-            </w:r>
-          </w:p>
-        </w:tc>
-        <w:tc>
-          <w:tcPr>
-            <w:tcW w:w="2519" w:type="dxa"/>
-            <w:tcMar/>
-          </w:tcPr>
-          <w:p>
-            <w:pPr>
-              <w:pStyle w:val="Normal"/>
-              <w:rPr>
-                <w:sz w:val="16"/>
-                <w:szCs w:val="16"/>
-              </w:rPr>
-            </w:pPr>
-            <w:r>
-              <w:rPr>
-                <w:sz w:val="16"/>
-                <w:szCs w:val="16"/>
-              </w:rPr>
-              <w:t>prod_desc</w:t>
-            </w:r>
-          </w:p>
-        </w:tc>
-        <w:tc>
-          <w:tcPr>
-            <w:tcW w:w="1115" w:type="dxa"/>
-            <w:tcMar/>
-          </w:tcPr>
-          <w:p>
-            <w:pPr>
-              <w:pStyle w:val="Normal"/>
-              <w:rPr>
-                <w:sz w:val="16"/>
-                <w:szCs w:val="16"/>
-              </w:rPr>
-            </w:pPr>
-            <w:r>
-              <w:rPr>
-                <w:sz w:val="16"/>
-                <w:szCs w:val="16"/>
-              </w:rPr>
-              <w:t>selling_price</w:t>
-            </w:r>
-          </w:p>
-        </w:tc>
-        <w:tc>
-          <w:tcPr>
-            <w:tcW w:w="1058" w:type="dxa"/>
+            <w:tcW w:w="912" w:type="dxa"/>
+            <w:tcMar/>
+          </w:tcPr>
+          <w:p>
+            <w:pPr>
+              <w:pStyle w:val="Normal"/>
+              <w:rPr>
+                <w:sz w:val="16"/>
+                <w:szCs w:val="16"/>
+              </w:rPr>
+            </w:pPr>
+          </w:p>
+        </w:tc>
+        <w:tc>
+          <w:tcPr>
+            <w:tcW w:w="955" w:type="dxa"/>
             <w:tcMar/>
           </w:tcPr>
           <w:p>
@@ -3974,163 +2934,6 @@
               <w:spacing w:before="0" w:beforeAutospacing="off" w:after="0" w:afterAutospacing="off" w:line="279" w:lineRule="auto"/>
               <w:ind w:left="0" w:right="0"/>
               <w:jc w:val="left"/>
-            </w:pPr>
-            <w:r>
-              <w:rPr>
-                <w:sz w:val="16"/>
-                <w:szCs w:val="16"/>
-              </w:rPr>
-              <w:t>sizes</w:t>
-            </w:r>
-          </w:p>
-        </w:tc>
-        <w:tc>
-          <w:tcPr>
-            <w:tcW w:w="1308" w:type="dxa"/>
-            <w:tcMar/>
-          </w:tcPr>
-          <w:p>
-            <w:pPr>
-              <w:pStyle w:val="Normal"/>
-              <w:rPr>
-                <w:sz w:val="16"/>
-                <w:szCs w:val="16"/>
-              </w:rPr>
-            </w:pPr>
-            <w:r>
-              <w:rPr>
-                <w:sz w:val="16"/>
-                <w:szCs w:val="16"/>
-              </w:rPr>
-              <w:t>prod_img</w:t>
-            </w:r>
-          </w:p>
-        </w:tc>
-        <w:tc>
-          <w:tcPr>
-            <w:tcW w:w="1079" w:type="dxa"/>
-            <w:tcMar/>
-          </w:tcPr>
-          <w:p>
-            <w:pPr>
-              <w:pStyle w:val="Normal"/>
-              <w:rPr>
-                <w:sz w:val="16"/>
-                <w:szCs w:val="16"/>
-              </w:rPr>
-            </w:pPr>
-            <w:r>
-              <w:rPr>
-                <w:sz w:val="16"/>
-                <w:szCs w:val="16"/>
-              </w:rPr>
-              <w:t>supplier_id</w:t>
-            </w:r>
-          </w:p>
-        </w:tc>
-      </w:tr>
-      <w:tr>
-        <w:trPr>
-          <w:trHeight w:val="300"/>
-        </w:trPr>
-        <w:tc>
-          <w:tcPr>
-            <w:tcW w:w="752" w:type="dxa"/>
-            <w:tcMar/>
-          </w:tcPr>
-          <w:p>
-            <w:pPr>
-              <w:pStyle w:val="Normal"/>
-              <w:rPr>
-                <w:sz w:val="16"/>
-                <w:szCs w:val="16"/>
-              </w:rPr>
-            </w:pPr>
-            <w:r>
-              <w:rPr>
-                <w:sz w:val="16"/>
-                <w:szCs w:val="16"/>
-              </w:rPr>
-              <w:t>14</w:t>
-            </w:r>
-          </w:p>
-        </w:tc>
-        <w:tc>
-          <w:tcPr>
-            <w:tcW w:w="1183" w:type="dxa"/>
-            <w:tcMar/>
-          </w:tcPr>
-          <w:p>
-            <w:pPr>
-              <w:spacing w:line="279" w:lineRule="auto"/>
-              <w:rPr>
-                <w:rFonts w:ascii="Aptos" w:hAnsi="Aptos" w:eastAsia="Aptos" w:cs="Aptos"/>
-                <w:b w:val="0"/>
-                <w:bCs w:val="0"/>
-                <w:i w:val="0"/>
-                <w:iCs w:val="0"/>
-                <w:caps w:val="0"/>
-                <w:smallCaps w:val="0"/>
-                <w:noProof w:val="0"/>
-                <w:color w:val="000000" w:themeColor="text1" w:themeTint="FF" w:themeShade="FF"/>
-                <w:sz w:val="16"/>
-                <w:szCs w:val="16"/>
-                <w:lang w:val="en-US"/>
-              </w:rPr>
-            </w:pPr>
-            <w:r>
-              <w:rPr>
-                <w:rFonts w:ascii="Aptos" w:hAnsi="Aptos" w:eastAsia="Aptos" w:cs="Aptos"/>
-                <w:b w:val="0"/>
-                <w:bCs w:val="0"/>
-                <w:i w:val="0"/>
-                <w:iCs w:val="0"/>
-                <w:caps w:val="0"/>
-                <w:smallCaps w:val="0"/>
-                <w:noProof w:val="0"/>
-                <w:color w:val="000000" w:themeColor="text1" w:themeTint="FF" w:themeShade="FF"/>
-                <w:sz w:val="16"/>
-                <w:szCs w:val="16"/>
-                <w:lang w:val="en-US"/>
-              </w:rPr>
-              <w:t>Whisperin</w:t>
-            </w:r>
-            <w:r>
-              <w:rPr>
-                <w:rFonts w:ascii="Aptos" w:hAnsi="Aptos" w:eastAsia="Aptos" w:cs="Aptos"/>
-                <w:b w:val="0"/>
-                <w:bCs w:val="0"/>
-                <w:i w:val="0"/>
-                <w:iCs w:val="0"/>
-                <w:caps w:val="0"/>
-                <w:smallCaps w:val="0"/>
-                <w:noProof w:val="0"/>
-                <w:color w:val="000000" w:themeColor="text1" w:themeTint="FF" w:themeShade="FF"/>
-                <w:sz w:val="16"/>
-                <w:szCs w:val="16"/>
-                <w:lang w:val="en-US"/>
-              </w:rPr>
-              <w:t>g...</w:t>
-            </w:r>
-          </w:p>
-        </w:tc>
-        <w:tc>
-          <w:tcPr>
-            <w:tcW w:w="2519" w:type="dxa"/>
-            <w:tcMar/>
-          </w:tcPr>
-          <w:p>
-            <w:pPr>
-              <w:pStyle w:val="Normal"/>
-              <w:rPr>
-                <w:rFonts w:ascii="Aptos" w:hAnsi="Aptos" w:eastAsia="Aptos" w:cs="Aptos"/>
-                <w:noProof w:val="0"/>
-                <w:sz w:val="16"/>
-                <w:szCs w:val="16"/>
-                <w:lang w:val="en-US"/>
-              </w:rPr>
-            </w:pPr>
-            <w:r>
               <w:rPr>
                 <w:rFonts w:ascii="Aptos" w:hAnsi="Aptos" w:eastAsia="Aptos" w:cs="Aptos"/>
                 <w:b w:val="0"/>
@@ -4148,46 +2951,7 @@
                 <w:u w:val="none"/>
                 <w:lang w:val="en-US"/>
               </w:rPr>
-              <w:t>The "Whispering Petals Bridal...</w:t>
-            </w:r>
-          </w:p>
-        </w:tc>
-        <w:tc>
-          <w:tcPr>
-            <w:tcW w:w="1115" w:type="dxa"/>
-            <w:tcMar/>
-          </w:tcPr>
-          <w:p>
-            <w:pPr>
-              <w:pStyle w:val="Normal"/>
-              <w:rPr>
-                <w:rFonts w:ascii="Aptos" w:hAnsi="Aptos" w:eastAsia="Aptos" w:cs="Aptos"/>
-                <w:noProof w:val="0"/>
-                <w:sz w:val="16"/>
-                <w:szCs w:val="16"/>
-                <w:lang w:val="en-US"/>
-              </w:rPr>
-            </w:pPr>
-            <w:r>
-              <w:rPr>
-                <w:rFonts w:ascii="Aptos" w:hAnsi="Aptos" w:eastAsia="Aptos" w:cs="Aptos"/>
-                <w:b w:val="0"/>
-                <w:bCs w:val="0"/>
-                <w:i w:val="0"/>
-                <w:iCs w:val="0"/>
-                <w:caps w:val="0"/>
-                <w:smallCaps w:val="0"/>
-                <w:strike w:val="0"/>
-                <w:dstrike w:val="0"/>
-                <w:noProof w:val="0"/>
-                <w:color w:val="000000" w:themeColor="text1" w:themeTint="FF" w:themeShade="FF"/>
-                <w:sz w:val="16"/>
-                <w:szCs w:val="16"/>
-                <w:u w:val="none"/>
-                <w:lang w:val="en-US"/>
-              </w:rPr>
-              <w:t>R3499.00</w:t>
-            </w:r>
+            </w:pPr>
           </w:p>
         </w:tc>
         <w:tc>
@@ -4205,517 +2969,6 @@
                 <w:szCs w:val="16"/>
               </w:rPr>
             </w:pPr>
-            <w:r>
-              <w:rPr>
-                <w:sz w:val="16"/>
-                <w:szCs w:val="16"/>
-              </w:rPr>
-              <w:t>25</w:t>
-            </w:r>
-          </w:p>
-        </w:tc>
-        <w:tc>
-          <w:tcPr>
-            <w:tcW w:w="1308" w:type="dxa"/>
-            <w:tcMar/>
-          </w:tcPr>
-          <w:p>
-            <w:pPr>
-              <w:pStyle w:val="Normal"/>
-              <w:rPr>
-                <w:sz w:val="16"/>
-                <w:szCs w:val="16"/>
-              </w:rPr>
-            </w:pPr>
-            <w:r>
-              <w:rPr>
-                <w:sz w:val="16"/>
-                <w:szCs w:val="16"/>
-              </w:rPr>
-              <w:t>Whispering_...</w:t>
-            </w:r>
-          </w:p>
-        </w:tc>
-        <w:tc>
-          <w:tcPr>
-            <w:tcW w:w="1079" w:type="dxa"/>
-            <w:tcMar/>
-          </w:tcPr>
-          <w:p>
-            <w:pPr>
-              <w:pStyle w:val="Normal"/>
-              <w:rPr>
-                <w:sz w:val="16"/>
-                <w:szCs w:val="16"/>
-              </w:rPr>
-            </w:pPr>
-            <w:r>
-              <w:rPr>
-                <w:sz w:val="16"/>
-                <w:szCs w:val="16"/>
-              </w:rPr>
-              <w:t>1</w:t>
-            </w:r>
-          </w:p>
-        </w:tc>
-      </w:tr>
-      <w:tr>
-        <w:trPr>
-          <w:trHeight w:val="300"/>
-        </w:trPr>
-        <w:tc>
-          <w:tcPr>
-            <w:tcW w:w="752" w:type="dxa"/>
-            <w:tcMar/>
-          </w:tcPr>
-          <w:p>
-            <w:pPr>
-              <w:pStyle w:val="Normal"/>
-              <w:rPr>
-                <w:sz w:val="16"/>
-                <w:szCs w:val="16"/>
-              </w:rPr>
-            </w:pPr>
-            <w:r>
-              <w:rPr>
-                <w:sz w:val="16"/>
-                <w:szCs w:val="16"/>
-              </w:rPr>
-              <w:t>14</w:t>
-            </w:r>
-          </w:p>
-        </w:tc>
-        <w:tc>
-          <w:tcPr>
-            <w:tcW w:w="1183" w:type="dxa"/>
-            <w:tcMar/>
-          </w:tcPr>
-          <w:p>
-            <w:pPr>
-              <w:spacing w:line="279" w:lineRule="auto"/>
-              <w:rPr>
-                <w:rFonts w:ascii="Aptos" w:hAnsi="Aptos" w:eastAsia="Aptos" w:cs="Aptos"/>
-                <w:b w:val="0"/>
-                <w:bCs w:val="0"/>
-                <w:i w:val="0"/>
-                <w:iCs w:val="0"/>
-                <w:caps w:val="0"/>
-                <w:smallCaps w:val="0"/>
-                <w:noProof w:val="0"/>
-                <w:color w:val="000000" w:themeColor="text1" w:themeTint="FF" w:themeShade="FF"/>
-                <w:sz w:val="16"/>
-                <w:szCs w:val="16"/>
-                <w:lang w:val="en-US"/>
-              </w:rPr>
-            </w:pPr>
-            <w:r>
-              <w:rPr>
-                <w:rFonts w:ascii="Aptos" w:hAnsi="Aptos" w:eastAsia="Aptos" w:cs="Aptos"/>
-                <w:b w:val="0"/>
-                <w:bCs w:val="0"/>
-                <w:i w:val="0"/>
-                <w:iCs w:val="0"/>
-                <w:caps w:val="0"/>
-                <w:smallCaps w:val="0"/>
-                <w:noProof w:val="0"/>
-                <w:color w:val="000000" w:themeColor="text1" w:themeTint="FF" w:themeShade="FF"/>
-                <w:sz w:val="16"/>
-                <w:szCs w:val="16"/>
-                <w:lang w:val="en-US"/>
-              </w:rPr>
-              <w:t>Whisperin</w:t>
-            </w:r>
-            <w:r>
-              <w:rPr>
-                <w:rFonts w:ascii="Aptos" w:hAnsi="Aptos" w:eastAsia="Aptos" w:cs="Aptos"/>
-                <w:b w:val="0"/>
-                <w:bCs w:val="0"/>
-                <w:i w:val="0"/>
-                <w:iCs w:val="0"/>
-                <w:caps w:val="0"/>
-                <w:smallCaps w:val="0"/>
-                <w:noProof w:val="0"/>
-                <w:color w:val="000000" w:themeColor="text1" w:themeTint="FF" w:themeShade="FF"/>
-                <w:sz w:val="16"/>
-                <w:szCs w:val="16"/>
-                <w:lang w:val="en-US"/>
-              </w:rPr>
-              <w:t>g...</w:t>
-            </w:r>
-          </w:p>
-        </w:tc>
-        <w:tc>
-          <w:tcPr>
-            <w:tcW w:w="2519" w:type="dxa"/>
-            <w:tcMar/>
-          </w:tcPr>
-          <w:p>
-            <w:pPr>
-              <w:pStyle w:val="Normal"/>
-              <w:rPr>
-                <w:rFonts w:ascii="Aptos" w:hAnsi="Aptos" w:eastAsia="Aptos" w:cs="Aptos"/>
-                <w:noProof w:val="0"/>
-                <w:sz w:val="16"/>
-                <w:szCs w:val="16"/>
-                <w:lang w:val="en-US"/>
-              </w:rPr>
-            </w:pPr>
-            <w:r>
-              <w:rPr>
-                <w:rFonts w:ascii="Aptos" w:hAnsi="Aptos" w:eastAsia="Aptos" w:cs="Aptos"/>
-                <w:b w:val="0"/>
-                <w:bCs w:val="0"/>
-                <w:i w:val="0"/>
-                <w:iCs w:val="0"/>
-                <w:caps w:val="0"/>
-                <w:smallCaps w:val="0"/>
-                <w:strike w:val="0"/>
-                <w:dstrike w:val="0"/>
-                <w:noProof w:val="0"/>
-                <w:color w:val="000000" w:themeColor="text1" w:themeTint="FF" w:themeShade="FF"/>
-                <w:sz w:val="16"/>
-                <w:szCs w:val="16"/>
-                <w:u w:val="none"/>
-                <w:lang w:val="en-US"/>
-              </w:rPr>
-              <w:t>The "Whispering Petals Bridal...</w:t>
-            </w:r>
-          </w:p>
-        </w:tc>
-        <w:tc>
-          <w:tcPr>
-            <w:tcW w:w="1115" w:type="dxa"/>
-            <w:tcMar/>
-          </w:tcPr>
-          <w:p>
-            <w:pPr>
-              <w:pStyle w:val="Normal"/>
-              <w:rPr>
-                <w:rFonts w:ascii="Aptos" w:hAnsi="Aptos" w:eastAsia="Aptos" w:cs="Aptos"/>
-                <w:noProof w:val="0"/>
-                <w:sz w:val="16"/>
-                <w:szCs w:val="16"/>
-                <w:lang w:val="en-US"/>
-              </w:rPr>
-            </w:pPr>
-            <w:r>
-              <w:rPr>
-                <w:rFonts w:ascii="Aptos" w:hAnsi="Aptos" w:eastAsia="Aptos" w:cs="Aptos"/>
-                <w:b w:val="0"/>
-                <w:bCs w:val="0"/>
-                <w:i w:val="0"/>
-                <w:iCs w:val="0"/>
-                <w:caps w:val="0"/>
-                <w:smallCaps w:val="0"/>
-                <w:strike w:val="0"/>
-                <w:dstrike w:val="0"/>
-                <w:noProof w:val="0"/>
-                <w:color w:val="000000" w:themeColor="text1" w:themeTint="FF" w:themeShade="FF"/>
-                <w:sz w:val="16"/>
-                <w:szCs w:val="16"/>
-                <w:u w:val="none"/>
-                <w:lang w:val="en-US"/>
-              </w:rPr>
-              <w:t>R3499.00</w:t>
-            </w:r>
-          </w:p>
-        </w:tc>
-        <w:tc>
-          <w:tcPr>
-            <w:tcW w:w="1058" w:type="dxa"/>
-            <w:tcMar/>
-          </w:tcPr>
-          <w:p>
-            <w:pPr>
-              <w:pStyle w:val="Normal"/>
-              <w:spacing w:line="279" w:lineRule="auto"/>
-              <w:jc w:val="left"/>
-              <w:rPr>
-                <w:sz w:val="16"/>
-                <w:szCs w:val="16"/>
-              </w:rPr>
-            </w:pPr>
-            <w:r>
-              <w:rPr>
-                <w:sz w:val="16"/>
-                <w:szCs w:val="16"/>
-              </w:rPr>
-              <w:t>25</w:t>
-            </w:r>
-          </w:p>
-        </w:tc>
-        <w:tc>
-          <w:tcPr>
-            <w:tcW w:w="1308" w:type="dxa"/>
-            <w:tcMar/>
-          </w:tcPr>
-          <w:p>
-            <w:pPr>
-              <w:pStyle w:val="Normal"/>
-              <w:rPr>
-                <w:sz w:val="16"/>
-                <w:szCs w:val="16"/>
-              </w:rPr>
-            </w:pPr>
-            <w:r>
-              <w:rPr>
-                <w:sz w:val="16"/>
-                <w:szCs w:val="16"/>
-              </w:rPr>
-              <w:t>Whispering_...</w:t>
-            </w:r>
-          </w:p>
-        </w:tc>
-        <w:tc>
-          <w:tcPr>
-            <w:tcW w:w="1079" w:type="dxa"/>
-            <w:tcMar/>
-          </w:tcPr>
-          <w:p>
-            <w:pPr>
-              <w:pStyle w:val="Normal"/>
-              <w:rPr>
-                <w:sz w:val="16"/>
-                <w:szCs w:val="16"/>
-              </w:rPr>
-            </w:pPr>
-            <w:r>
-              <w:rPr>
-                <w:sz w:val="16"/>
-                <w:szCs w:val="16"/>
-              </w:rPr>
-              <w:t>1</w:t>
-            </w:r>
-          </w:p>
-        </w:tc>
-      </w:tr>
-      <w:tr>
-        <w:trPr>
-          <w:trHeight w:val="300"/>
-        </w:trPr>
-        <w:tc>
-          <w:tcPr>
-            <w:tcW w:w="752" w:type="dxa"/>
-            <w:tcMar/>
-          </w:tcPr>
-          <w:p>
-            <w:pPr>
-              <w:pStyle w:val="Normal"/>
-              <w:rPr>
-                <w:sz w:val="16"/>
-                <w:szCs w:val="16"/>
-              </w:rPr>
-            </w:pPr>
-            <w:r>
-              <w:rPr>
-                <w:sz w:val="16"/>
-                <w:szCs w:val="16"/>
-              </w:rPr>
-              <w:t>14</w:t>
-            </w:r>
-          </w:p>
-        </w:tc>
-        <w:tc>
-          <w:tcPr>
-            <w:tcW w:w="1183" w:type="dxa"/>
-            <w:tcMar/>
-          </w:tcPr>
-          <w:p>
-            <w:pPr>
-              <w:spacing w:line="279" w:lineRule="auto"/>
-              <w:rPr>
-                <w:rFonts w:ascii="Aptos" w:hAnsi="Aptos" w:eastAsia="Aptos" w:cs="Aptos"/>
-                <w:b w:val="0"/>
-                <w:bCs w:val="0"/>
-                <w:i w:val="0"/>
-                <w:iCs w:val="0"/>
-                <w:caps w:val="0"/>
-                <w:smallCaps w:val="0"/>
-                <w:noProof w:val="0"/>
-                <w:color w:val="000000" w:themeColor="text1" w:themeTint="FF" w:themeShade="FF"/>
-                <w:sz w:val="16"/>
-                <w:szCs w:val="16"/>
-                <w:lang w:val="en-US"/>
-              </w:rPr>
-            </w:pPr>
-            <w:r>
-              <w:rPr>
-                <w:rFonts w:ascii="Aptos" w:hAnsi="Aptos" w:eastAsia="Aptos" w:cs="Aptos"/>
-                <w:b w:val="0"/>
-                <w:bCs w:val="0"/>
-                <w:i w:val="0"/>
-                <w:iCs w:val="0"/>
-                <w:caps w:val="0"/>
-                <w:smallCaps w:val="0"/>
-                <w:noProof w:val="0"/>
-                <w:color w:val="000000" w:themeColor="text1" w:themeTint="FF" w:themeShade="FF"/>
-                <w:sz w:val="16"/>
-                <w:szCs w:val="16"/>
-                <w:lang w:val="en-US"/>
-              </w:rPr>
-              <w:t>Whisperin</w:t>
-            </w:r>
-            <w:r>
-              <w:rPr>
-                <w:rFonts w:ascii="Aptos" w:hAnsi="Aptos" w:eastAsia="Aptos" w:cs="Aptos"/>
-                <w:b w:val="0"/>
-                <w:bCs w:val="0"/>
-                <w:i w:val="0"/>
-                <w:iCs w:val="0"/>
-                <w:caps w:val="0"/>
-                <w:smallCaps w:val="0"/>
-                <w:noProof w:val="0"/>
-                <w:color w:val="000000" w:themeColor="text1" w:themeTint="FF" w:themeShade="FF"/>
-                <w:sz w:val="16"/>
-                <w:szCs w:val="16"/>
-                <w:lang w:val="en-US"/>
-              </w:rPr>
-              <w:t>g...</w:t>
-            </w:r>
-          </w:p>
-        </w:tc>
-        <w:tc>
-          <w:tcPr>
-            <w:tcW w:w="2519" w:type="dxa"/>
-            <w:tcMar/>
-          </w:tcPr>
-          <w:p>
-            <w:pPr>
-              <w:pStyle w:val="Normal"/>
-              <w:rPr>
-                <w:rFonts w:ascii="Aptos" w:hAnsi="Aptos" w:eastAsia="Aptos" w:cs="Aptos"/>
-                <w:noProof w:val="0"/>
-                <w:sz w:val="16"/>
-                <w:szCs w:val="16"/>
-                <w:lang w:val="en-US"/>
-              </w:rPr>
-            </w:pPr>
-            <w:r>
-              <w:rPr>
-                <w:rFonts w:ascii="Aptos" w:hAnsi="Aptos" w:eastAsia="Aptos" w:cs="Aptos"/>
-                <w:b w:val="0"/>
-                <w:bCs w:val="0"/>
-                <w:i w:val="0"/>
-                <w:iCs w:val="0"/>
-                <w:caps w:val="0"/>
-                <w:smallCaps w:val="0"/>
-                <w:strike w:val="0"/>
-                <w:dstrike w:val="0"/>
-                <w:noProof w:val="0"/>
-                <w:color w:val="000000" w:themeColor="text1" w:themeTint="FF" w:themeShade="FF"/>
-                <w:sz w:val="16"/>
-                <w:szCs w:val="16"/>
-                <w:u w:val="none"/>
-                <w:lang w:val="en-US"/>
-              </w:rPr>
-              <w:t>The "Whispering Petals Bridal...</w:t>
-            </w:r>
-          </w:p>
-        </w:tc>
-        <w:tc>
-          <w:tcPr>
-            <w:tcW w:w="1115" w:type="dxa"/>
-            <w:tcMar/>
-          </w:tcPr>
-          <w:p>
-            <w:pPr>
-              <w:pStyle w:val="Normal"/>
-              <w:rPr>
-                <w:rFonts w:ascii="Aptos" w:hAnsi="Aptos" w:eastAsia="Aptos" w:cs="Aptos"/>
-                <w:noProof w:val="0"/>
-                <w:sz w:val="16"/>
-                <w:szCs w:val="16"/>
-                <w:lang w:val="en-US"/>
-              </w:rPr>
-            </w:pPr>
-            <w:r>
-              <w:rPr>
-                <w:rFonts w:ascii="Aptos" w:hAnsi="Aptos" w:eastAsia="Aptos" w:cs="Aptos"/>
-                <w:b w:val="0"/>
-                <w:bCs w:val="0"/>
-                <w:i w:val="0"/>
-                <w:iCs w:val="0"/>
-                <w:caps w:val="0"/>
-                <w:smallCaps w:val="0"/>
-                <w:strike w:val="0"/>
-                <w:dstrike w:val="0"/>
-                <w:noProof w:val="0"/>
-                <w:color w:val="000000" w:themeColor="text1" w:themeTint="FF" w:themeShade="FF"/>
-                <w:sz w:val="16"/>
-                <w:szCs w:val="16"/>
-                <w:u w:val="none"/>
-                <w:lang w:val="en-US"/>
-              </w:rPr>
-              <w:t>R3499.00</w:t>
-            </w:r>
-          </w:p>
-        </w:tc>
-        <w:tc>
-          <w:tcPr>
-            <w:tcW w:w="1058" w:type="dxa"/>
-            <w:tcMar/>
-          </w:tcPr>
-          <w:p>
-            <w:pPr>
-              <w:pStyle w:val="Normal"/>
-              <w:spacing w:line="279" w:lineRule="auto"/>
-              <w:jc w:val="left"/>
-              <w:rPr>
-                <w:sz w:val="16"/>
-                <w:szCs w:val="16"/>
-              </w:rPr>
-            </w:pPr>
-            <w:r>
-              <w:rPr>
-                <w:sz w:val="16"/>
-                <w:szCs w:val="16"/>
-              </w:rPr>
-              <w:t>26</w:t>
-            </w:r>
-          </w:p>
-        </w:tc>
-        <w:tc>
-          <w:tcPr>
-            <w:tcW w:w="1308" w:type="dxa"/>
-            <w:tcMar/>
-          </w:tcPr>
-          <w:p>
-            <w:pPr>
-              <w:pStyle w:val="Normal"/>
-              <w:rPr>
-                <w:sz w:val="16"/>
-                <w:szCs w:val="16"/>
-              </w:rPr>
-            </w:pPr>
-            <w:r>
-              <w:rPr>
-                <w:sz w:val="16"/>
-                <w:szCs w:val="16"/>
-              </w:rPr>
-              <w:t>Whispering_...</w:t>
-            </w:r>
-          </w:p>
-        </w:tc>
-        <w:tc>
-          <w:tcPr>
-            <w:tcW w:w="1079" w:type="dxa"/>
-            <w:tcMar/>
-          </w:tcPr>
-          <w:p>
-            <w:pPr>
-              <w:pStyle w:val="Normal"/>
-              <w:rPr>
-                <w:sz w:val="16"/>
-                <w:szCs w:val="16"/>
-              </w:rPr>
-            </w:pPr>
-            <w:r>
-              <w:rPr>
-                <w:sz w:val="16"/>
-                <w:szCs w:val="16"/>
-              </w:rPr>
-              <w:t>1</w:t>
-            </w:r>
           </w:p>
         </w:tc>
       </w:tr>
@@ -4724,41 +2977,6 @@
       <w:pPr>
         <w:pStyle w:val="Normal"/>
         <w:spacing w:after="0" w:afterAutospacing="off"/>
-        <w:jc w:val="both"/>
-      </w:pPr>
-    </w:p>
-    <w:p>
-      <w:pPr>
-        <w:pStyle w:val="Normal"/>
-        <w:spacing w:after="0" w:afterAutospacing="off"/>
-        <w:jc w:val="both"/>
-      </w:pPr>
-      <w:r>
-        <w:rPr/>
-        <w:t xml:space="preserve">Thereafter, we can </w:t>
-      </w:r>
-      <w:r>
-        <w:rPr/>
-        <w:t xml:space="preserve">move the attributes that were dependent on the </w:t>
-      </w:r>
-      <w:r>
-        <w:rPr/>
-        <w:t xml:space="preserve">gender </w:t>
-      </w:r>
-      <w:r>
-        <w:rPr/>
-        <w:t xml:space="preserve">and age by which a customer would want to shop for products to their own specialization tables, to </w:t>
-      </w:r>
-      <w:r>
-        <w:rPr/>
-        <w:t xml:space="preserve">further normalize the product table. </w:t>
-      </w:r>
-    </w:p>
-    <w:p>
-      <w:pPr>
-        <w:pStyle w:val="Normal"/>
-        <w:spacing w:after="0" w:afterAutospacing="off"/>
-        <w:jc w:val="both"/>
       </w:pPr>
     </w:p>
     <w:p>
@@ -4775,14 +2993,16 @@
       <w:tblPr>
         <w:tblStyle w:val="TableGrid"/>
         <w:tblW w:w="0" w:type="auto"/>
-        <w:tblLayout w:type="fixed"/>
         <w:tblLook w:val="06A0" w:firstRow="1" w:lastRow="0" w:firstColumn="1" w:lastColumn="0" w:noHBand="1" w:noVBand="1"/>
       </w:tblPr>
       <w:tblGrid>
-        <w:gridCol w:w="752"/>
-        <w:gridCol w:w="1115"/>
-        <w:gridCol w:w="1058"/>
-        <w:gridCol w:w="1079"/>
+        <w:gridCol w:w="808"/>
+        <w:gridCol w:w="1024"/>
+        <w:gridCol w:w="810"/>
+        <w:gridCol w:w="1270"/>
+        <w:gridCol w:w="1214"/>
+        <w:gridCol w:w="997"/>
+        <w:gridCol w:w="1040"/>
       </w:tblGrid>
       <w:tr>
         <w:trPr>
@@ -4790,7 +3010,7 @@
         </w:trPr>
         <w:tc>
           <w:tcPr>
-            <w:tcW w:w="752" w:type="dxa"/>
+            <w:tcW w:w="808" w:type="dxa"/>
             <w:tcMar/>
           </w:tcPr>
           <w:p>
@@ -4808,58 +3028,140 @@
                 <w:szCs w:val="16"/>
                 <w:u w:val="single"/>
               </w:rPr>
-              <w:t>prod_id</w:t>
-            </w:r>
-          </w:p>
-        </w:tc>
-        <w:tc>
-          <w:tcPr>
-            <w:tcW w:w="1115" w:type="dxa"/>
-            <w:tcMar/>
-          </w:tcPr>
-          <w:p>
-            <w:pPr>
-              <w:pStyle w:val="Normal"/>
-              <w:rPr>
-                <w:sz w:val="16"/>
-                <w:szCs w:val="16"/>
-              </w:rPr>
-            </w:pPr>
-            <w:r>
-              <w:rPr>
-                <w:sz w:val="16"/>
-                <w:szCs w:val="16"/>
-              </w:rPr>
-              <w:t>selling_price</w:t>
-            </w:r>
-          </w:p>
-        </w:tc>
-        <w:tc>
-          <w:tcPr>
-            <w:tcW w:w="1058" w:type="dxa"/>
-            <w:tcMar/>
-          </w:tcPr>
-          <w:p>
-            <w:pPr>
-              <w:pStyle w:val="Normal"/>
-              <w:suppressLineNumbers w:val="0"/>
-              <w:bidi w:val="0"/>
-              <w:spacing w:before="0" w:beforeAutospacing="off" w:after="0" w:afterAutospacing="off" w:line="279" w:lineRule="auto"/>
-              <w:ind w:left="0" w:right="0"/>
-              <w:jc w:val="left"/>
-            </w:pPr>
-            <w:r>
-              <w:rPr>
-                <w:sz w:val="16"/>
-                <w:szCs w:val="16"/>
-              </w:rPr>
-              <w:t>sizes</w:t>
-            </w:r>
-          </w:p>
-        </w:tc>
-        <w:tc>
-          <w:tcPr>
-            <w:tcW w:w="1079" w:type="dxa"/>
+              <w:t>prod</w:t>
+            </w:r>
+            <w:r>
+              <w:rPr>
+                <w:sz w:val="16"/>
+                <w:szCs w:val="16"/>
+                <w:u w:val="single"/>
+              </w:rPr>
+              <w:t>_id</w:t>
+            </w:r>
+          </w:p>
+        </w:tc>
+        <w:tc>
+          <w:tcPr>
+            <w:tcW w:w="1024" w:type="dxa"/>
+            <w:tcMar/>
+          </w:tcPr>
+          <w:p>
+            <w:pPr>
+              <w:pStyle w:val="Normal"/>
+              <w:rPr>
+                <w:sz w:val="16"/>
+                <w:szCs w:val="16"/>
+              </w:rPr>
+            </w:pPr>
+            <w:r>
+              <w:rPr>
+                <w:sz w:val="16"/>
+                <w:szCs w:val="16"/>
+              </w:rPr>
+              <w:t>price</w:t>
+            </w:r>
+          </w:p>
+        </w:tc>
+        <w:tc>
+          <w:tcPr>
+            <w:tcW w:w="810" w:type="dxa"/>
+            <w:tcMar/>
+          </w:tcPr>
+          <w:p>
+            <w:pPr>
+              <w:pStyle w:val="Normal"/>
+              <w:rPr>
+                <w:sz w:val="16"/>
+                <w:szCs w:val="16"/>
+              </w:rPr>
+            </w:pPr>
+            <w:r>
+              <w:rPr>
+                <w:sz w:val="16"/>
+                <w:szCs w:val="16"/>
+              </w:rPr>
+              <w:t>quantity</w:t>
+            </w:r>
+          </w:p>
+        </w:tc>
+        <w:tc>
+          <w:tcPr>
+            <w:tcW w:w="1270" w:type="dxa"/>
+            <w:tcMar/>
+          </w:tcPr>
+          <w:p>
+            <w:pPr>
+              <w:pStyle w:val="Normal"/>
+              <w:rPr>
+                <w:sz w:val="16"/>
+                <w:szCs w:val="16"/>
+              </w:rPr>
+            </w:pPr>
+            <w:r>
+              <w:rPr>
+                <w:sz w:val="16"/>
+                <w:szCs w:val="16"/>
+              </w:rPr>
+              <w:t>prod_name</w:t>
+            </w:r>
+          </w:p>
+        </w:tc>
+        <w:tc>
+          <w:tcPr>
+            <w:tcW w:w="1214" w:type="dxa"/>
+            <w:tcMar/>
+          </w:tcPr>
+          <w:p>
+            <w:pPr>
+              <w:pStyle w:val="Normal"/>
+              <w:rPr>
+                <w:sz w:val="16"/>
+                <w:szCs w:val="16"/>
+              </w:rPr>
+            </w:pPr>
+            <w:r>
+              <w:rPr>
+                <w:sz w:val="16"/>
+                <w:szCs w:val="16"/>
+              </w:rPr>
+              <w:t>prod_desc</w:t>
+            </w:r>
+          </w:p>
+        </w:tc>
+        <w:tc>
+          <w:tcPr>
+            <w:tcW w:w="997" w:type="dxa"/>
+            <w:tcMar/>
+          </w:tcPr>
+          <w:p>
+            <w:pPr>
+              <w:pStyle w:val="Normal"/>
+              <w:rPr>
+                <w:sz w:val="16"/>
+                <w:szCs w:val="16"/>
+              </w:rPr>
+            </w:pPr>
+            <w:r>
+              <w:rPr>
+                <w:sz w:val="16"/>
+                <w:szCs w:val="16"/>
+              </w:rPr>
+              <w:t>prod_img</w:t>
+            </w:r>
+          </w:p>
+          <w:p>
+            <w:pPr>
+              <w:pStyle w:val="Normal"/>
+              <w:rPr>
+                <w:sz w:val="16"/>
+                <w:szCs w:val="16"/>
+              </w:rPr>
+            </w:pPr>
+          </w:p>
+        </w:tc>
+        <w:tc>
+          <w:tcPr>
+            <w:tcW w:w="1040" w:type="dxa"/>
             <w:tcMar/>
           </w:tcPr>
           <w:p>
@@ -4886,43 +3188,82 @@
         </w:trPr>
         <w:tc>
           <w:tcPr>
-            <w:tcW w:w="752" w:type="dxa"/>
-            <w:tcMar/>
-          </w:tcPr>
-          <w:p>
-            <w:pPr>
-              <w:pStyle w:val="Normal"/>
-              <w:rPr>
-                <w:sz w:val="16"/>
-                <w:szCs w:val="16"/>
-              </w:rPr>
-            </w:pPr>
-            <w:r>
-              <w:rPr>
-                <w:sz w:val="16"/>
-                <w:szCs w:val="16"/>
-              </w:rPr>
-              <w:t>14</w:t>
-            </w:r>
-          </w:p>
-        </w:tc>
-        <w:tc>
-          <w:tcPr>
-            <w:tcW w:w="1115" w:type="dxa"/>
-            <w:tcMar/>
-          </w:tcPr>
-          <w:p>
-            <w:pPr>
-              <w:pStyle w:val="Normal"/>
+            <w:tcW w:w="808" w:type="dxa"/>
+            <w:tcMar/>
+          </w:tcPr>
+          <w:p>
+            <w:pPr>
+              <w:pStyle w:val="Normal"/>
+              <w:rPr>
+                <w:sz w:val="16"/>
+                <w:szCs w:val="16"/>
+              </w:rPr>
+            </w:pPr>
+          </w:p>
+        </w:tc>
+        <w:tc>
+          <w:tcPr>
+            <w:tcW w:w="1024" w:type="dxa"/>
+            <w:tcMar/>
+          </w:tcPr>
+          <w:p>
+            <w:pPr>
+              <w:pStyle w:val="Normal"/>
+              <w:rPr>
+                <w:sz w:val="16"/>
+                <w:szCs w:val="16"/>
+              </w:rPr>
+            </w:pPr>
+          </w:p>
+        </w:tc>
+        <w:tc>
+          <w:tcPr>
+            <w:tcW w:w="810" w:type="dxa"/>
+            <w:tcMar/>
+          </w:tcPr>
+          <w:p>
+            <w:pPr>
+              <w:pStyle w:val="Normal"/>
+              <w:rPr>
+                <w:sz w:val="16"/>
+                <w:szCs w:val="16"/>
+              </w:rPr>
+            </w:pPr>
+          </w:p>
+        </w:tc>
+        <w:tc>
+          <w:tcPr>
+            <w:tcW w:w="1270" w:type="dxa"/>
+            <w:tcMar/>
+          </w:tcPr>
+          <w:p>
+            <w:pPr>
+              <w:spacing w:line="279" w:lineRule="auto"/>
               <w:rPr>
                 <w:rFonts w:ascii="Aptos" w:hAnsi="Aptos" w:eastAsia="Aptos" w:cs="Aptos"/>
+                <w:b w:val="0"/>
+                <w:bCs w:val="0"/>
+                <w:i w:val="0"/>
+                <w:iCs w:val="0"/>
+                <w:caps w:val="0"/>
+                <w:smallCaps w:val="0"/>
                 <w:noProof w:val="0"/>
+                <w:color w:val="000000" w:themeColor="text1" w:themeTint="FF" w:themeShade="FF"/>
                 <w:sz w:val="16"/>
                 <w:szCs w:val="16"/>
                 <w:lang w:val="en-US"/>
               </w:rPr>
             </w:pPr>
-            <w:r>
+          </w:p>
+        </w:tc>
+        <w:tc>
+          <w:tcPr>
+            <w:tcW w:w="1214" w:type="dxa"/>
+            <w:tcMar/>
+          </w:tcPr>
+          <w:p>
+            <w:pPr>
+              <w:pStyle w:val="Normal"/>
               <w:rPr>
                 <w:rFonts w:ascii="Aptos" w:hAnsi="Aptos" w:eastAsia="Aptos" w:cs="Aptos"/>
                 <w:b w:val="0"/>
@@ -4940,397 +3281,37 @@
                 <w:u w:val="none"/>
                 <w:lang w:val="en-US"/>
               </w:rPr>
-              <w:t>R3499.00</w:t>
-            </w:r>
-          </w:p>
-        </w:tc>
-        <w:tc>
-          <w:tcPr>
-            <w:tcW w:w="1058" w:type="dxa"/>
-            <w:tcMar/>
-          </w:tcPr>
-          <w:p>
-            <w:pPr>
-              <w:pStyle w:val="Normal"/>
-              <w:spacing w:line="279" w:lineRule="auto"/>
-              <w:jc w:val="left"/>
-              <w:rPr>
-                <w:sz w:val="16"/>
-                <w:szCs w:val="16"/>
-              </w:rPr>
-            </w:pPr>
-            <w:r>
-              <w:rPr>
-                <w:sz w:val="16"/>
-                <w:szCs w:val="16"/>
-              </w:rPr>
-              <w:t>25</w:t>
-            </w:r>
-          </w:p>
-        </w:tc>
-        <w:tc>
-          <w:tcPr>
-            <w:tcW w:w="1079" w:type="dxa"/>
-            <w:tcMar/>
-          </w:tcPr>
-          <w:p>
-            <w:pPr>
-              <w:pStyle w:val="Normal"/>
-              <w:rPr>
-                <w:sz w:val="16"/>
-                <w:szCs w:val="16"/>
-              </w:rPr>
-            </w:pPr>
-            <w:r>
-              <w:rPr>
-                <w:sz w:val="16"/>
-                <w:szCs w:val="16"/>
-              </w:rPr>
-              <w:t>1</w:t>
-            </w:r>
-          </w:p>
-        </w:tc>
-      </w:tr>
-      <w:tr>
-        <w:trPr>
-          <w:trHeight w:val="300"/>
-        </w:trPr>
-        <w:tc>
-          <w:tcPr>
-            <w:tcW w:w="752" w:type="dxa"/>
-            <w:tcMar/>
-          </w:tcPr>
-          <w:p>
-            <w:pPr>
-              <w:pStyle w:val="Normal"/>
-              <w:rPr>
-                <w:sz w:val="16"/>
-                <w:szCs w:val="16"/>
-              </w:rPr>
-            </w:pPr>
-            <w:r>
-              <w:rPr>
-                <w:sz w:val="16"/>
-                <w:szCs w:val="16"/>
-              </w:rPr>
-              <w:t>14</w:t>
-            </w:r>
-          </w:p>
-        </w:tc>
-        <w:tc>
-          <w:tcPr>
-            <w:tcW w:w="1115" w:type="dxa"/>
-            <w:tcMar/>
-          </w:tcPr>
-          <w:p>
-            <w:pPr>
-              <w:pStyle w:val="Normal"/>
-              <w:rPr>
-                <w:rFonts w:ascii="Aptos" w:hAnsi="Aptos" w:eastAsia="Aptos" w:cs="Aptos"/>
-                <w:noProof w:val="0"/>
-                <w:sz w:val="16"/>
-                <w:szCs w:val="16"/>
-                <w:lang w:val="en-US"/>
-              </w:rPr>
-            </w:pPr>
-            <w:r>
-              <w:rPr>
-                <w:rFonts w:ascii="Aptos" w:hAnsi="Aptos" w:eastAsia="Aptos" w:cs="Aptos"/>
-                <w:b w:val="0"/>
-                <w:bCs w:val="0"/>
-                <w:i w:val="0"/>
-                <w:iCs w:val="0"/>
-                <w:caps w:val="0"/>
-                <w:smallCaps w:val="0"/>
-                <w:strike w:val="0"/>
-                <w:dstrike w:val="0"/>
-                <w:noProof w:val="0"/>
-                <w:color w:val="000000" w:themeColor="text1" w:themeTint="FF" w:themeShade="FF"/>
-                <w:sz w:val="16"/>
-                <w:szCs w:val="16"/>
-                <w:u w:val="none"/>
-                <w:lang w:val="en-US"/>
-              </w:rPr>
-              <w:t>R3499.00</w:t>
-            </w:r>
-          </w:p>
-        </w:tc>
-        <w:tc>
-          <w:tcPr>
-            <w:tcW w:w="1058" w:type="dxa"/>
-            <w:tcMar/>
-          </w:tcPr>
-          <w:p>
-            <w:pPr>
-              <w:pStyle w:val="Normal"/>
-              <w:spacing w:line="279" w:lineRule="auto"/>
-              <w:jc w:val="left"/>
-              <w:rPr>
-                <w:sz w:val="16"/>
-                <w:szCs w:val="16"/>
-              </w:rPr>
-            </w:pPr>
-            <w:r>
-              <w:rPr>
-                <w:sz w:val="16"/>
-                <w:szCs w:val="16"/>
-              </w:rPr>
-              <w:t>25</w:t>
-            </w:r>
-          </w:p>
-        </w:tc>
-        <w:tc>
-          <w:tcPr>
-            <w:tcW w:w="1079" w:type="dxa"/>
-            <w:tcMar/>
-          </w:tcPr>
-          <w:p>
-            <w:pPr>
-              <w:pStyle w:val="Normal"/>
-              <w:rPr>
-                <w:sz w:val="16"/>
-                <w:szCs w:val="16"/>
-              </w:rPr>
-            </w:pPr>
-            <w:r>
-              <w:rPr>
-                <w:sz w:val="16"/>
-                <w:szCs w:val="16"/>
-              </w:rPr>
-              <w:t>1</w:t>
-            </w:r>
-          </w:p>
-        </w:tc>
-      </w:tr>
-      <w:tr>
-        <w:trPr>
-          <w:trHeight w:val="300"/>
-        </w:trPr>
-        <w:tc>
-          <w:tcPr>
-            <w:tcW w:w="752" w:type="dxa"/>
-            <w:tcMar/>
-          </w:tcPr>
-          <w:p>
-            <w:pPr>
-              <w:pStyle w:val="Normal"/>
-              <w:rPr>
-                <w:sz w:val="16"/>
-                <w:szCs w:val="16"/>
-              </w:rPr>
-            </w:pPr>
-            <w:r>
-              <w:rPr>
-                <w:sz w:val="16"/>
-                <w:szCs w:val="16"/>
-              </w:rPr>
-              <w:t>14</w:t>
-            </w:r>
-          </w:p>
-        </w:tc>
-        <w:tc>
-          <w:tcPr>
-            <w:tcW w:w="1115" w:type="dxa"/>
-            <w:tcMar/>
-          </w:tcPr>
-          <w:p>
-            <w:pPr>
-              <w:pStyle w:val="Normal"/>
-              <w:rPr>
-                <w:rFonts w:ascii="Aptos" w:hAnsi="Aptos" w:eastAsia="Aptos" w:cs="Aptos"/>
-                <w:noProof w:val="0"/>
-                <w:sz w:val="16"/>
-                <w:szCs w:val="16"/>
-                <w:lang w:val="en-US"/>
-              </w:rPr>
-            </w:pPr>
-            <w:r>
-              <w:rPr>
-                <w:rFonts w:ascii="Aptos" w:hAnsi="Aptos" w:eastAsia="Aptos" w:cs="Aptos"/>
-                <w:b w:val="0"/>
-                <w:bCs w:val="0"/>
-                <w:i w:val="0"/>
-                <w:iCs w:val="0"/>
-                <w:caps w:val="0"/>
-                <w:smallCaps w:val="0"/>
-                <w:strike w:val="0"/>
-                <w:dstrike w:val="0"/>
-                <w:noProof w:val="0"/>
-                <w:color w:val="000000" w:themeColor="text1" w:themeTint="FF" w:themeShade="FF"/>
-                <w:sz w:val="16"/>
-                <w:szCs w:val="16"/>
-                <w:u w:val="none"/>
-                <w:lang w:val="en-US"/>
-              </w:rPr>
-              <w:t>R3499.00</w:t>
-            </w:r>
-          </w:p>
-        </w:tc>
-        <w:tc>
-          <w:tcPr>
-            <w:tcW w:w="1058" w:type="dxa"/>
-            <w:tcMar/>
-          </w:tcPr>
-          <w:p>
-            <w:pPr>
-              <w:pStyle w:val="Normal"/>
-              <w:spacing w:line="279" w:lineRule="auto"/>
-              <w:jc w:val="left"/>
-              <w:rPr>
-                <w:sz w:val="16"/>
-                <w:szCs w:val="16"/>
-              </w:rPr>
-            </w:pPr>
-            <w:r>
-              <w:rPr>
-                <w:sz w:val="16"/>
-                <w:szCs w:val="16"/>
-              </w:rPr>
-              <w:t>26</w:t>
-            </w:r>
-          </w:p>
-        </w:tc>
-        <w:tc>
-          <w:tcPr>
-            <w:tcW w:w="1079" w:type="dxa"/>
-            <w:tcMar/>
-          </w:tcPr>
-          <w:p>
-            <w:pPr>
-              <w:pStyle w:val="Normal"/>
-              <w:rPr>
-                <w:sz w:val="16"/>
-                <w:szCs w:val="16"/>
-              </w:rPr>
-            </w:pPr>
-            <w:r>
-              <w:rPr>
-                <w:sz w:val="16"/>
-                <w:szCs w:val="16"/>
-              </w:rPr>
-              <w:t>1</w:t>
-            </w:r>
-          </w:p>
-        </w:tc>
-      </w:tr>
-      <w:tr>
-        <w:trPr>
-          <w:trHeight w:val="300"/>
-        </w:trPr>
-        <w:tc>
-          <w:tcPr>
-            <w:tcW w:w="752" w:type="dxa"/>
-            <w:tcMar/>
-          </w:tcPr>
-          <w:p>
-            <w:pPr>
-              <w:pStyle w:val="Normal"/>
-              <w:rPr>
-                <w:sz w:val="16"/>
-                <w:szCs w:val="16"/>
-              </w:rPr>
-            </w:pPr>
-            <w:r>
-              <w:rPr>
-                <w:sz w:val="16"/>
-                <w:szCs w:val="16"/>
-              </w:rPr>
-              <w:t>...</w:t>
-            </w:r>
-          </w:p>
-        </w:tc>
-        <w:tc>
-          <w:tcPr>
-            <w:tcW w:w="1115" w:type="dxa"/>
-            <w:tcMar/>
-          </w:tcPr>
-          <w:p>
-            <w:pPr>
-              <w:pStyle w:val="Normal"/>
-              <w:rPr>
-                <w:rFonts w:ascii="Aptos" w:hAnsi="Aptos" w:eastAsia="Aptos" w:cs="Aptos"/>
-                <w:b w:val="0"/>
-                <w:bCs w:val="0"/>
-                <w:i w:val="0"/>
-                <w:iCs w:val="0"/>
-                <w:caps w:val="0"/>
-                <w:smallCaps w:val="0"/>
-                <w:strike w:val="0"/>
-                <w:dstrike w:val="0"/>
-                <w:noProof w:val="0"/>
-                <w:color w:val="000000" w:themeColor="text1" w:themeTint="FF" w:themeShade="FF"/>
-                <w:sz w:val="16"/>
-                <w:szCs w:val="16"/>
-                <w:u w:val="none"/>
-                <w:lang w:val="en-US"/>
-              </w:rPr>
-            </w:pPr>
-            <w:r>
-              <w:rPr>
-                <w:rFonts w:ascii="Aptos" w:hAnsi="Aptos" w:eastAsia="Aptos" w:cs="Aptos"/>
-                <w:b w:val="0"/>
-                <w:bCs w:val="0"/>
-                <w:i w:val="0"/>
-                <w:iCs w:val="0"/>
-                <w:caps w:val="0"/>
-                <w:smallCaps w:val="0"/>
-                <w:strike w:val="0"/>
-                <w:dstrike w:val="0"/>
-                <w:noProof w:val="0"/>
-                <w:color w:val="000000" w:themeColor="text1" w:themeTint="FF" w:themeShade="FF"/>
-                <w:sz w:val="16"/>
-                <w:szCs w:val="16"/>
-                <w:u w:val="none"/>
-                <w:lang w:val="en-US"/>
-              </w:rPr>
-              <w:t>...</w:t>
-            </w:r>
-          </w:p>
-        </w:tc>
-        <w:tc>
-          <w:tcPr>
-            <w:tcW w:w="1058" w:type="dxa"/>
-            <w:tcMar/>
-          </w:tcPr>
-          <w:p>
-            <w:pPr>
-              <w:pStyle w:val="Normal"/>
-              <w:spacing w:line="279" w:lineRule="auto"/>
-              <w:jc w:val="left"/>
-              <w:rPr>
-                <w:sz w:val="16"/>
-                <w:szCs w:val="16"/>
-              </w:rPr>
-            </w:pPr>
-            <w:r>
-              <w:rPr>
-                <w:sz w:val="16"/>
-                <w:szCs w:val="16"/>
-              </w:rPr>
-              <w:t>...</w:t>
-            </w:r>
-          </w:p>
-        </w:tc>
-        <w:tc>
-          <w:tcPr>
-            <w:tcW w:w="1079" w:type="dxa"/>
-            <w:tcMar/>
-          </w:tcPr>
-          <w:p>
-            <w:pPr>
-              <w:pStyle w:val="Normal"/>
-              <w:rPr>
-                <w:sz w:val="16"/>
-                <w:szCs w:val="16"/>
-              </w:rPr>
-            </w:pPr>
-            <w:r>
-              <w:rPr>
-                <w:sz w:val="16"/>
-                <w:szCs w:val="16"/>
-              </w:rPr>
-              <w:t>...</w:t>
-            </w:r>
+            </w:pPr>
+          </w:p>
+        </w:tc>
+        <w:tc>
+          <w:tcPr>
+            <w:tcW w:w="997" w:type="dxa"/>
+            <w:tcMar/>
+          </w:tcPr>
+          <w:p>
+            <w:pPr>
+              <w:pStyle w:val="Normal"/>
+              <w:rPr>
+                <w:sz w:val="16"/>
+                <w:szCs w:val="16"/>
+              </w:rPr>
+            </w:pPr>
+          </w:p>
+        </w:tc>
+        <w:tc>
+          <w:tcPr>
+            <w:tcW w:w="1040" w:type="dxa"/>
+            <w:tcMar/>
+          </w:tcPr>
+          <w:p>
+            <w:pPr>
+              <w:pStyle w:val="Normal"/>
+              <w:rPr>
+                <w:sz w:val="16"/>
+                <w:szCs w:val="16"/>
+              </w:rPr>
+            </w:pPr>
           </w:p>
         </w:tc>
       </w:tr>
@@ -5344,7 +3325,11 @@
     <w:p>
       <w:pPr>
         <w:pStyle w:val="Normal"/>
-        <w:spacing w:after="0" w:afterAutospacing="off"/>
+        <w:suppressLineNumbers w:val="0"/>
+        <w:bidi w:val="0"/>
+        <w:spacing w:before="0" w:beforeAutospacing="off" w:after="0" w:afterAutospacing="off" w:line="279" w:lineRule="auto"/>
+        <w:ind w:left="0" w:right="0"/>
+        <w:jc w:val="left"/>
       </w:pPr>
       <w:r>
         <w:rPr/>
@@ -5354,17 +3339,13 @@
     <w:tbl>
       <w:tblPr>
         <w:tblStyle w:val="TableGrid"/>
-        <w:tblW w:w="0" w:type="auto"/>
+        <w:tblW w:w="2142" w:type="dxa"/>
         <w:tblLayout w:type="fixed"/>
         <w:tblLook w:val="06A0" w:firstRow="1" w:lastRow="0" w:firstColumn="1" w:lastColumn="0" w:noHBand="1" w:noVBand="1"/>
       </w:tblPr>
       <w:tblGrid>
-        <w:gridCol w:w="1057"/>
-        <w:gridCol w:w="775"/>
-        <w:gridCol w:w="810"/>
-        <w:gridCol w:w="1270"/>
-        <w:gridCol w:w="2470"/>
-        <w:gridCol w:w="1425"/>
+        <w:gridCol w:w="1095"/>
+        <w:gridCol w:w="1047"/>
       </w:tblGrid>
       <w:tr>
         <w:trPr>
@@ -5372,7 +3353,7 @@
         </w:trPr>
         <w:tc>
           <w:tcPr>
-            <w:tcW w:w="1057" w:type="dxa"/>
+            <w:tcW w:w="1095" w:type="dxa"/>
             <w:tcMar/>
           </w:tcPr>
           <w:p>
@@ -5404,121 +3385,38 @@
         </w:tc>
         <w:tc>
           <w:tcPr>
-            <w:tcW w:w="775" w:type="dxa"/>
-            <w:tcMar/>
-          </w:tcPr>
-          <w:p>
-            <w:pPr>
-              <w:pStyle w:val="Normal"/>
-              <w:rPr>
-                <w:sz w:val="16"/>
-                <w:szCs w:val="16"/>
-              </w:rPr>
-            </w:pPr>
-            <w:r>
-              <w:rPr>
-                <w:sz w:val="16"/>
-                <w:szCs w:val="16"/>
-              </w:rPr>
-              <w:t>prod_id</w:t>
-            </w:r>
-          </w:p>
-        </w:tc>
-        <w:tc>
-          <w:tcPr>
-            <w:tcW w:w="810" w:type="dxa"/>
-            <w:tcMar/>
-          </w:tcPr>
-          <w:p>
-            <w:pPr>
-              <w:pStyle w:val="Normal"/>
-              <w:rPr>
-                <w:sz w:val="16"/>
-                <w:szCs w:val="16"/>
-              </w:rPr>
-            </w:pPr>
-            <w:r>
-              <w:rPr>
-                <w:sz w:val="16"/>
-                <w:szCs w:val="16"/>
-              </w:rPr>
-              <w:t>quantity</w:t>
-            </w:r>
-          </w:p>
-        </w:tc>
-        <w:tc>
-          <w:tcPr>
-            <w:tcW w:w="1270" w:type="dxa"/>
-            <w:tcMar/>
-          </w:tcPr>
-          <w:p>
-            <w:pPr>
-              <w:pStyle w:val="Normal"/>
-              <w:rPr>
-                <w:sz w:val="16"/>
-                <w:szCs w:val="16"/>
-              </w:rPr>
-            </w:pPr>
-            <w:r>
-              <w:rPr>
-                <w:sz w:val="16"/>
-                <w:szCs w:val="16"/>
-              </w:rPr>
-              <w:t>prod_name</w:t>
-            </w:r>
-          </w:p>
-        </w:tc>
-        <w:tc>
-          <w:tcPr>
-            <w:tcW w:w="2470" w:type="dxa"/>
-            <w:tcMar/>
-          </w:tcPr>
-          <w:p>
-            <w:pPr>
-              <w:pStyle w:val="Normal"/>
-              <w:rPr>
-                <w:sz w:val="16"/>
-                <w:szCs w:val="16"/>
-              </w:rPr>
-            </w:pPr>
-            <w:r>
-              <w:rPr>
-                <w:sz w:val="16"/>
-                <w:szCs w:val="16"/>
-              </w:rPr>
-              <w:t>prod_desc</w:t>
-            </w:r>
-          </w:p>
-        </w:tc>
-        <w:tc>
-          <w:tcPr>
-            <w:tcW w:w="1425" w:type="dxa"/>
-            <w:tcMar/>
-          </w:tcPr>
-          <w:p>
-            <w:pPr>
-              <w:pStyle w:val="Normal"/>
-              <w:rPr>
-                <w:sz w:val="16"/>
-                <w:szCs w:val="16"/>
-              </w:rPr>
-            </w:pPr>
-            <w:r>
-              <w:rPr>
-                <w:sz w:val="16"/>
-                <w:szCs w:val="16"/>
-              </w:rPr>
-              <w:t>prod_img</w:t>
-            </w:r>
-          </w:p>
-          <w:p>
-            <w:pPr>
-              <w:pStyle w:val="Normal"/>
-              <w:rPr>
-                <w:sz w:val="16"/>
-                <w:szCs w:val="16"/>
-              </w:rPr>
-            </w:pPr>
+            <w:tcW w:w="1047" w:type="dxa"/>
+            <w:tcMar/>
+          </w:tcPr>
+          <w:p>
+            <w:pPr>
+              <w:pStyle w:val="Normal"/>
+              <w:rPr>
+                <w:sz w:val="16"/>
+                <w:szCs w:val="16"/>
+              </w:rPr>
+            </w:pPr>
+            <w:r>
+              <w:rPr>
+                <w:sz w:val="16"/>
+                <w:szCs w:val="16"/>
+              </w:rPr>
+              <w:t>pr</w:t>
+            </w:r>
+            <w:r>
+              <w:rPr>
+                <w:sz w:val="16"/>
+                <w:szCs w:val="16"/>
+              </w:rPr>
+              <w:t>od_</w:t>
+            </w:r>
+            <w:r>
+              <w:rPr>
+                <w:sz w:val="16"/>
+                <w:szCs w:val="16"/>
+              </w:rPr>
+              <w:t>id</w:t>
+            </w:r>
           </w:p>
         </w:tc>
       </w:tr>
@@ -5528,188 +3426,24 @@
         </w:trPr>
         <w:tc>
           <w:tcPr>
-            <w:tcW w:w="1057" w:type="dxa"/>
-            <w:tcMar/>
-          </w:tcPr>
-          <w:p>
-            <w:pPr>
-              <w:pStyle w:val="Normal"/>
-              <w:rPr>
-                <w:sz w:val="16"/>
-                <w:szCs w:val="16"/>
-              </w:rPr>
-            </w:pPr>
-            <w:r>
-              <w:rPr>
-                <w:sz w:val="16"/>
-                <w:szCs w:val="16"/>
-              </w:rPr>
-              <w:t>1</w:t>
-            </w:r>
-          </w:p>
-        </w:tc>
-        <w:tc>
-          <w:tcPr>
-            <w:tcW w:w="775" w:type="dxa"/>
-            <w:tcMar/>
-          </w:tcPr>
-          <w:p>
-            <w:pPr>
-              <w:pStyle w:val="Normal"/>
-              <w:rPr>
-                <w:sz w:val="16"/>
-                <w:szCs w:val="16"/>
-              </w:rPr>
-            </w:pPr>
-            <w:r>
-              <w:rPr>
-                <w:sz w:val="16"/>
-                <w:szCs w:val="16"/>
-              </w:rPr>
-              <w:t>14</w:t>
-            </w:r>
-          </w:p>
-        </w:tc>
-        <w:tc>
-          <w:tcPr>
-            <w:tcW w:w="810" w:type="dxa"/>
-            <w:tcMar/>
-          </w:tcPr>
-          <w:p>
-            <w:pPr>
-              <w:pStyle w:val="Normal"/>
-              <w:rPr>
-                <w:sz w:val="16"/>
-                <w:szCs w:val="16"/>
-              </w:rPr>
-            </w:pPr>
-            <w:r>
-              <w:rPr>
-                <w:sz w:val="16"/>
-                <w:szCs w:val="16"/>
-              </w:rPr>
-              <w:t>8</w:t>
-            </w:r>
-          </w:p>
-        </w:tc>
-        <w:tc>
-          <w:tcPr>
-            <w:tcW w:w="1270" w:type="dxa"/>
-            <w:tcMar/>
-          </w:tcPr>
-          <w:p>
-            <w:pPr>
-              <w:spacing w:line="279" w:lineRule="auto"/>
-              <w:rPr>
-                <w:rFonts w:ascii="Aptos" w:hAnsi="Aptos" w:eastAsia="Aptos" w:cs="Aptos"/>
-                <w:b w:val="0"/>
-                <w:bCs w:val="0"/>
-                <w:i w:val="0"/>
-                <w:iCs w:val="0"/>
-                <w:caps w:val="0"/>
-                <w:smallCaps w:val="0"/>
-                <w:noProof w:val="0"/>
-                <w:color w:val="000000" w:themeColor="text1" w:themeTint="FF" w:themeShade="FF"/>
-                <w:sz w:val="16"/>
-                <w:szCs w:val="16"/>
-                <w:lang w:val="en-US"/>
-              </w:rPr>
-            </w:pPr>
-            <w:r>
-              <w:rPr>
-                <w:rFonts w:ascii="Aptos" w:hAnsi="Aptos" w:eastAsia="Aptos" w:cs="Aptos"/>
-                <w:b w:val="0"/>
-                <w:bCs w:val="0"/>
-                <w:i w:val="0"/>
-                <w:iCs w:val="0"/>
-                <w:caps w:val="0"/>
-                <w:smallCaps w:val="0"/>
-                <w:noProof w:val="0"/>
-                <w:color w:val="000000" w:themeColor="text1" w:themeTint="FF" w:themeShade="FF"/>
-                <w:sz w:val="16"/>
-                <w:szCs w:val="16"/>
-                <w:lang w:val="en-US"/>
-              </w:rPr>
-              <w:t>Whisperin</w:t>
-            </w:r>
-            <w:r>
-              <w:rPr>
-                <w:rFonts w:ascii="Aptos" w:hAnsi="Aptos" w:eastAsia="Aptos" w:cs="Aptos"/>
-                <w:b w:val="0"/>
-                <w:bCs w:val="0"/>
-                <w:i w:val="0"/>
-                <w:iCs w:val="0"/>
-                <w:caps w:val="0"/>
-                <w:smallCaps w:val="0"/>
-                <w:noProof w:val="0"/>
-                <w:color w:val="000000" w:themeColor="text1" w:themeTint="FF" w:themeShade="FF"/>
-                <w:sz w:val="16"/>
-                <w:szCs w:val="16"/>
-                <w:lang w:val="en-US"/>
-              </w:rPr>
-              <w:t>g...</w:t>
-            </w:r>
-          </w:p>
-        </w:tc>
-        <w:tc>
-          <w:tcPr>
-            <w:tcW w:w="2470" w:type="dxa"/>
-            <w:tcMar/>
-          </w:tcPr>
-          <w:p>
-            <w:pPr>
-              <w:pStyle w:val="Normal"/>
-              <w:rPr>
-                <w:rFonts w:ascii="Aptos" w:hAnsi="Aptos" w:eastAsia="Aptos" w:cs="Aptos"/>
-                <w:noProof w:val="0"/>
-                <w:sz w:val="16"/>
-                <w:szCs w:val="16"/>
-                <w:lang w:val="en-US"/>
-              </w:rPr>
-            </w:pPr>
-            <w:r>
-              <w:rPr>
-                <w:rFonts w:ascii="Aptos" w:hAnsi="Aptos" w:eastAsia="Aptos" w:cs="Aptos"/>
-                <w:b w:val="0"/>
-                <w:bCs w:val="0"/>
-                <w:i w:val="0"/>
-                <w:iCs w:val="0"/>
-                <w:caps w:val="0"/>
-                <w:smallCaps w:val="0"/>
-                <w:strike w:val="0"/>
-                <w:dstrike w:val="0"/>
-                <w:noProof w:val="0"/>
-                <w:color w:val="000000" w:themeColor="text1" w:themeTint="FF" w:themeShade="FF"/>
-                <w:sz w:val="16"/>
-                <w:szCs w:val="16"/>
-                <w:u w:val="none"/>
-                <w:lang w:val="en-US"/>
-              </w:rPr>
-              <w:t>The "Whispering Petals Bridal...</w:t>
-            </w:r>
-          </w:p>
-        </w:tc>
-        <w:tc>
-          <w:tcPr>
-            <w:tcW w:w="1425" w:type="dxa"/>
-            <w:tcMar/>
-          </w:tcPr>
-          <w:p>
-            <w:pPr>
-              <w:pStyle w:val="Normal"/>
-              <w:rPr>
-                <w:sz w:val="16"/>
-                <w:szCs w:val="16"/>
-              </w:rPr>
-            </w:pPr>
-            <w:r>
-              <w:rPr>
-                <w:sz w:val="16"/>
-                <w:szCs w:val="16"/>
-              </w:rPr>
-              <w:t>Whispering_...</w:t>
-            </w:r>
-          </w:p>
+            <w:tcW w:w="1095" w:type="dxa"/>
+            <w:tcMar/>
+          </w:tcPr>
+          <w:p>
+            <w:pPr>
+              <w:pStyle w:val="Normal"/>
+              <w:rPr>
+                <w:sz w:val="16"/>
+                <w:szCs w:val="16"/>
+              </w:rPr>
+            </w:pPr>
+          </w:p>
+        </w:tc>
+        <w:tc>
+          <w:tcPr>
+            <w:tcW w:w="1047" w:type="dxa"/>
+            <w:tcMar/>
+          </w:tcPr>
           <w:p>
             <w:pPr>
               <w:pStyle w:val="Normal"/>
@@ -5731,15 +3465,15 @@
     <w:p>
       <w:pPr>
         <w:pStyle w:val="Normal"/>
-        <w:spacing w:after="0" w:afterAutospacing="off"/>
+        <w:suppressLineNumbers w:val="0"/>
+        <w:bidi w:val="0"/>
+        <w:spacing w:before="0" w:beforeAutospacing="off" w:after="0" w:afterAutospacing="off" w:line="279" w:lineRule="auto"/>
+        <w:ind w:left="0" w:right="0"/>
+        <w:jc w:val="left"/>
       </w:pPr>
       <w:r>
         <w:rPr/>
-        <w:t>Mens</w:t>
-      </w:r>
-      <w:r>
-        <w:rPr/>
-        <w:t xml:space="preserve"> </w:t>
+        <w:t xml:space="preserve">Mens </w:t>
       </w:r>
       <w:r>
         <w:rPr/>
@@ -5750,16 +3484,11 @@
       <w:tblPr>
         <w:tblStyle w:val="TableGrid"/>
         <w:tblW w:w="0" w:type="auto"/>
-        <w:tblLayout w:type="fixed"/>
         <w:tblLook w:val="06A0" w:firstRow="1" w:lastRow="0" w:firstColumn="1" w:lastColumn="0" w:noHBand="1" w:noVBand="1"/>
       </w:tblPr>
       <w:tblGrid>
-        <w:gridCol w:w="1057"/>
-        <w:gridCol w:w="775"/>
-        <w:gridCol w:w="810"/>
-        <w:gridCol w:w="1270"/>
-        <w:gridCol w:w="2470"/>
-        <w:gridCol w:w="1425"/>
+        <w:gridCol w:w="1095"/>
+        <w:gridCol w:w="1047"/>
       </w:tblGrid>
       <w:tr>
         <w:trPr>
@@ -5767,7 +3496,7 @@
         </w:trPr>
         <w:tc>
           <w:tcPr>
-            <w:tcW w:w="1057" w:type="dxa"/>
+            <w:tcW w:w="1095" w:type="dxa"/>
             <w:tcMar/>
           </w:tcPr>
           <w:p>
@@ -5785,127 +3514,52 @@
                 <w:szCs w:val="16"/>
                 <w:u w:val="single"/>
               </w:rPr>
-              <w:t>mens_id</w:t>
-            </w:r>
-          </w:p>
-        </w:tc>
-        <w:tc>
-          <w:tcPr>
-            <w:tcW w:w="775" w:type="dxa"/>
-            <w:tcMar/>
-          </w:tcPr>
-          <w:p>
-            <w:pPr>
-              <w:pStyle w:val="Normal"/>
-              <w:rPr>
-                <w:sz w:val="16"/>
-                <w:szCs w:val="16"/>
-              </w:rPr>
-            </w:pPr>
-            <w:r>
-              <w:rPr>
-                <w:sz w:val="16"/>
-                <w:szCs w:val="16"/>
-              </w:rPr>
-              <w:t>prod_id</w:t>
-            </w:r>
-          </w:p>
-        </w:tc>
-        <w:tc>
-          <w:tcPr>
-            <w:tcW w:w="810" w:type="dxa"/>
-            <w:tcMar/>
-          </w:tcPr>
-          <w:p>
-            <w:pPr>
-              <w:pStyle w:val="Normal"/>
-              <w:rPr>
-                <w:sz w:val="16"/>
-                <w:szCs w:val="16"/>
-              </w:rPr>
-            </w:pPr>
-            <w:r>
-              <w:rPr>
-                <w:sz w:val="16"/>
-                <w:szCs w:val="16"/>
-              </w:rPr>
-              <w:t>quantity</w:t>
-            </w:r>
-          </w:p>
-        </w:tc>
-        <w:tc>
-          <w:tcPr>
-            <w:tcW w:w="1270" w:type="dxa"/>
-            <w:tcMar/>
-          </w:tcPr>
-          <w:p>
-            <w:pPr>
-              <w:pStyle w:val="Normal"/>
-              <w:rPr>
-                <w:sz w:val="16"/>
-                <w:szCs w:val="16"/>
-              </w:rPr>
-            </w:pPr>
-            <w:r>
-              <w:rPr>
-                <w:sz w:val="16"/>
-                <w:szCs w:val="16"/>
-              </w:rPr>
-              <w:t>prod_name</w:t>
-            </w:r>
-          </w:p>
-        </w:tc>
-        <w:tc>
-          <w:tcPr>
-            <w:tcW w:w="2470" w:type="dxa"/>
-            <w:tcMar/>
-          </w:tcPr>
-          <w:p>
-            <w:pPr>
-              <w:pStyle w:val="Normal"/>
-              <w:rPr>
-                <w:sz w:val="16"/>
-                <w:szCs w:val="16"/>
-              </w:rPr>
-            </w:pPr>
-            <w:r>
-              <w:rPr>
-                <w:sz w:val="16"/>
-                <w:szCs w:val="16"/>
-              </w:rPr>
-              <w:t>prod_desc</w:t>
-            </w:r>
-          </w:p>
-        </w:tc>
-        <w:tc>
-          <w:tcPr>
-            <w:tcW w:w="1425" w:type="dxa"/>
-            <w:tcMar/>
-          </w:tcPr>
-          <w:p>
-            <w:pPr>
-              <w:pStyle w:val="Normal"/>
-              <w:rPr>
-                <w:sz w:val="16"/>
-                <w:szCs w:val="16"/>
-              </w:rPr>
-            </w:pPr>
-            <w:r>
-              <w:rPr>
-                <w:sz w:val="16"/>
-                <w:szCs w:val="16"/>
-              </w:rPr>
-              <w:t>prod_img</w:t>
-            </w:r>
-          </w:p>
-          <w:p>
-            <w:pPr>
-              <w:pStyle w:val="Normal"/>
-              <w:rPr>
-                <w:sz w:val="16"/>
-                <w:szCs w:val="16"/>
-              </w:rPr>
-            </w:pPr>
+              <w:t>mens</w:t>
+            </w:r>
+            <w:r>
+              <w:rPr>
+                <w:sz w:val="16"/>
+                <w:szCs w:val="16"/>
+                <w:u w:val="single"/>
+              </w:rPr>
+              <w:t>_id</w:t>
+            </w:r>
+          </w:p>
+        </w:tc>
+        <w:tc>
+          <w:tcPr>
+            <w:tcW w:w="1047" w:type="dxa"/>
+            <w:tcMar/>
+          </w:tcPr>
+          <w:p>
+            <w:pPr>
+              <w:pStyle w:val="Normal"/>
+              <w:rPr>
+                <w:sz w:val="16"/>
+                <w:szCs w:val="16"/>
+              </w:rPr>
+            </w:pPr>
+            <w:r>
+              <w:rPr>
+                <w:sz w:val="16"/>
+                <w:szCs w:val="16"/>
+              </w:rPr>
+              <w:t>pr</w:t>
+            </w:r>
+            <w:r>
+              <w:rPr>
+                <w:sz w:val="16"/>
+                <w:szCs w:val="16"/>
+              </w:rPr>
+              <w:t>od_</w:t>
+            </w:r>
+            <w:r>
+              <w:rPr>
+                <w:sz w:val="16"/>
+                <w:szCs w:val="16"/>
+              </w:rPr>
+              <w:t>id</w:t>
+            </w:r>
           </w:p>
         </w:tc>
       </w:tr>
@@ -5915,232 +3569,24 @@
         </w:trPr>
         <w:tc>
           <w:tcPr>
-            <w:tcW w:w="1057" w:type="dxa"/>
-            <w:tcMar/>
-          </w:tcPr>
-          <w:p>
-            <w:pPr>
-              <w:pStyle w:val="Normal"/>
-              <w:rPr>
-                <w:sz w:val="16"/>
-                <w:szCs w:val="16"/>
-              </w:rPr>
-            </w:pPr>
-            <w:r>
-              <w:rPr>
-                <w:sz w:val="16"/>
-                <w:szCs w:val="16"/>
-              </w:rPr>
-              <w:t>1</w:t>
-            </w:r>
-          </w:p>
-        </w:tc>
-        <w:tc>
-          <w:tcPr>
-            <w:tcW w:w="775" w:type="dxa"/>
-            <w:tcMar/>
-          </w:tcPr>
-          <w:p>
-            <w:pPr>
-              <w:pStyle w:val="Normal"/>
-              <w:rPr>
-                <w:sz w:val="16"/>
-                <w:szCs w:val="16"/>
-              </w:rPr>
-            </w:pPr>
-            <w:r>
-              <w:rPr>
-                <w:sz w:val="16"/>
-                <w:szCs w:val="16"/>
-              </w:rPr>
-              <w:t>43</w:t>
-            </w:r>
-          </w:p>
-        </w:tc>
-        <w:tc>
-          <w:tcPr>
-            <w:tcW w:w="810" w:type="dxa"/>
-            <w:tcMar/>
-          </w:tcPr>
-          <w:p>
-            <w:pPr>
-              <w:pStyle w:val="Normal"/>
-              <w:rPr>
-                <w:sz w:val="16"/>
-                <w:szCs w:val="16"/>
-              </w:rPr>
-            </w:pPr>
-            <w:r>
-              <w:rPr>
-                <w:sz w:val="16"/>
-                <w:szCs w:val="16"/>
-              </w:rPr>
-              <w:t>10</w:t>
-            </w:r>
-          </w:p>
-        </w:tc>
-        <w:tc>
-          <w:tcPr>
-            <w:tcW w:w="1270" w:type="dxa"/>
-            <w:tcMar/>
-          </w:tcPr>
-          <w:p>
-            <w:pPr>
-              <w:pStyle w:val="Normal"/>
-              <w:spacing w:line="279" w:lineRule="auto"/>
-              <w:rPr>
-                <w:rFonts w:ascii="Aptos" w:hAnsi="Aptos" w:eastAsia="Aptos" w:cs="Aptos"/>
-                <w:b w:val="0"/>
-                <w:bCs w:val="0"/>
-                <w:i w:val="0"/>
-                <w:iCs w:val="0"/>
-                <w:caps w:val="0"/>
-                <w:smallCaps w:val="0"/>
-                <w:noProof w:val="0"/>
-                <w:color w:val="000000" w:themeColor="text1" w:themeTint="FF" w:themeShade="FF"/>
-                <w:sz w:val="16"/>
-                <w:szCs w:val="16"/>
-                <w:lang w:val="en-US"/>
-              </w:rPr>
-            </w:pPr>
-            <w:r>
-              <w:rPr>
-                <w:rFonts w:ascii="Aptos" w:hAnsi="Aptos" w:eastAsia="Aptos" w:cs="Aptos"/>
-                <w:b w:val="0"/>
-                <w:bCs w:val="0"/>
-                <w:i w:val="0"/>
-                <w:iCs w:val="0"/>
-                <w:caps w:val="0"/>
-                <w:smallCaps w:val="0"/>
-                <w:strike w:val="0"/>
-                <w:dstrike w:val="0"/>
-                <w:noProof w:val="0"/>
-                <w:color w:val="000000" w:themeColor="text1" w:themeTint="FF" w:themeShade="FF"/>
-                <w:sz w:val="16"/>
-                <w:szCs w:val="16"/>
-                <w:u w:val="none"/>
-                <w:lang w:val="en-US"/>
-              </w:rPr>
-              <w:t>Elegant</w:t>
-            </w:r>
-            <w:r>
-              <w:rPr>
-                <w:rFonts w:ascii="Aptos" w:hAnsi="Aptos" w:eastAsia="Aptos" w:cs="Aptos"/>
-                <w:b w:val="0"/>
-                <w:bCs w:val="0"/>
-                <w:i w:val="0"/>
-                <w:iCs w:val="0"/>
-                <w:caps w:val="0"/>
-                <w:smallCaps w:val="0"/>
-                <w:strike w:val="0"/>
-                <w:dstrike w:val="0"/>
-                <w:noProof w:val="0"/>
-                <w:color w:val="000000" w:themeColor="text1" w:themeTint="FF" w:themeShade="FF"/>
-                <w:sz w:val="16"/>
-                <w:szCs w:val="16"/>
-                <w:u w:val="none"/>
-                <w:lang w:val="en-US"/>
-              </w:rPr>
-              <w:t>...</w:t>
-            </w:r>
-          </w:p>
-        </w:tc>
-        <w:tc>
-          <w:tcPr>
-            <w:tcW w:w="2470" w:type="dxa"/>
-            <w:tcMar/>
-          </w:tcPr>
-          <w:p>
-            <w:pPr>
-              <w:pStyle w:val="Normal"/>
-              <w:rPr>
-                <w:rFonts w:ascii="Aptos" w:hAnsi="Aptos" w:eastAsia="Aptos" w:cs="Aptos"/>
-                <w:noProof w:val="0"/>
-                <w:sz w:val="16"/>
-                <w:szCs w:val="16"/>
-                <w:lang w:val="en-US"/>
-              </w:rPr>
-            </w:pPr>
-            <w:r>
-              <w:rPr>
-                <w:rFonts w:ascii="Aptos" w:hAnsi="Aptos" w:eastAsia="Aptos" w:cs="Aptos"/>
-                <w:b w:val="0"/>
-                <w:bCs w:val="0"/>
-                <w:i w:val="0"/>
-                <w:iCs w:val="0"/>
-                <w:caps w:val="0"/>
-                <w:smallCaps w:val="0"/>
-                <w:strike w:val="0"/>
-                <w:dstrike w:val="0"/>
-                <w:noProof w:val="0"/>
-                <w:color w:val="000000" w:themeColor="text1" w:themeTint="FF" w:themeShade="FF"/>
-                <w:sz w:val="16"/>
-                <w:szCs w:val="16"/>
-                <w:u w:val="none"/>
-                <w:lang w:val="en-US"/>
-              </w:rPr>
-              <w:t>The "Elegant Affair Groom's</w:t>
-            </w:r>
-            <w:r>
-              <w:rPr>
-                <w:rFonts w:ascii="Aptos" w:hAnsi="Aptos" w:eastAsia="Aptos" w:cs="Aptos"/>
-                <w:b w:val="0"/>
-                <w:bCs w:val="0"/>
-                <w:i w:val="0"/>
-                <w:iCs w:val="0"/>
-                <w:caps w:val="0"/>
-                <w:smallCaps w:val="0"/>
-                <w:strike w:val="0"/>
-                <w:dstrike w:val="0"/>
-                <w:noProof w:val="0"/>
-                <w:color w:val="000000" w:themeColor="text1" w:themeTint="FF" w:themeShade="FF"/>
-                <w:sz w:val="16"/>
-                <w:szCs w:val="16"/>
-                <w:u w:val="none"/>
-                <w:lang w:val="en-US"/>
-              </w:rPr>
-              <w:t>...</w:t>
-            </w:r>
-          </w:p>
-        </w:tc>
-        <w:tc>
-          <w:tcPr>
-            <w:tcW w:w="1425" w:type="dxa"/>
-            <w:tcMar/>
-          </w:tcPr>
-          <w:p>
-            <w:pPr>
-              <w:pStyle w:val="Normal"/>
-              <w:rPr>
-                <w:sz w:val="16"/>
-                <w:szCs w:val="16"/>
-              </w:rPr>
-            </w:pPr>
-            <w:r>
-              <w:rPr>
-                <w:rFonts w:ascii="Aptos" w:hAnsi="Aptos" w:eastAsia="Aptos" w:cs="Aptos" w:asciiTheme="minorAscii" w:hAnsiTheme="minorAscii" w:eastAsiaTheme="minorAscii" w:cstheme="minorAscii"/>
-                <w:b w:val="0"/>
-                <w:bCs w:val="0"/>
-                <w:i w:val="0"/>
-                <w:iCs w:val="0"/>
-                <w:caps w:val="0"/>
-                <w:smallCaps w:val="0"/>
-                <w:noProof w:val="0"/>
-                <w:color w:val="auto"/>
-                <w:sz w:val="16"/>
-                <w:szCs w:val="16"/>
-                <w:lang w:val="en-US"/>
-              </w:rPr>
-              <w:t>Elegant_</w:t>
-            </w:r>
-            <w:r>
-              <w:rPr>
-                <w:sz w:val="16"/>
-                <w:szCs w:val="16"/>
-              </w:rPr>
-              <w:t>_...</w:t>
-            </w:r>
-          </w:p>
+            <w:tcW w:w="1095" w:type="dxa"/>
+            <w:tcMar/>
+          </w:tcPr>
+          <w:p>
+            <w:pPr>
+              <w:pStyle w:val="Normal"/>
+              <w:rPr>
+                <w:sz w:val="16"/>
+                <w:szCs w:val="16"/>
+              </w:rPr>
+            </w:pPr>
+          </w:p>
+        </w:tc>
+        <w:tc>
+          <w:tcPr>
+            <w:tcW w:w="1047" w:type="dxa"/>
+            <w:tcMar/>
+          </w:tcPr>
           <w:p>
             <w:pPr>
               <w:pStyle w:val="Normal"/>
@@ -6162,31 +3608,30 @@
     <w:p>
       <w:pPr>
         <w:pStyle w:val="Normal"/>
-        <w:spacing w:after="0" w:afterAutospacing="off"/>
+        <w:suppressLineNumbers w:val="0"/>
+        <w:bidi w:val="0"/>
+        <w:spacing w:before="0" w:beforeAutospacing="off" w:after="0" w:afterAutospacing="off" w:line="279" w:lineRule="auto"/>
+        <w:ind w:left="0" w:right="0"/>
+        <w:jc w:val="left"/>
       </w:pPr>
       <w:r>
         <w:rPr/>
-        <w:t xml:space="preserve">Girl </w:t>
+        <w:t>Boy</w:t>
       </w:r>
       <w:r>
         <w:rPr/>
-        <w:t>Table</w:t>
+        <w:t>s Table</w:t>
       </w:r>
     </w:p>
     <w:tbl>
       <w:tblPr>
         <w:tblStyle w:val="TableGrid"/>
         <w:tblW w:w="0" w:type="auto"/>
-        <w:tblLayout w:type="fixed"/>
         <w:tblLook w:val="06A0" w:firstRow="1" w:lastRow="0" w:firstColumn="1" w:lastColumn="0" w:noHBand="1" w:noVBand="1"/>
       </w:tblPr>
       <w:tblGrid>
-        <w:gridCol w:w="1057"/>
-        <w:gridCol w:w="775"/>
-        <w:gridCol w:w="810"/>
-        <w:gridCol w:w="1270"/>
-        <w:gridCol w:w="2470"/>
-        <w:gridCol w:w="1425"/>
+        <w:gridCol w:w="1095"/>
+        <w:gridCol w:w="1047"/>
       </w:tblGrid>
       <w:tr>
         <w:trPr>
@@ -6194,7 +3639,7 @@
         </w:trPr>
         <w:tc>
           <w:tcPr>
-            <w:tcW w:w="1057" w:type="dxa"/>
+            <w:tcW w:w="1095" w:type="dxa"/>
             <w:tcMar/>
           </w:tcPr>
           <w:p>
@@ -6212,7 +3657,7 @@
                 <w:szCs w:val="16"/>
                 <w:u w:val="single"/>
               </w:rPr>
-              <w:t>g</w:t>
+              <w:t>boy</w:t>
             </w:r>
             <w:r>
               <w:rPr>
@@ -6220,135 +3665,44 @@
                 <w:szCs w:val="16"/>
                 <w:u w:val="single"/>
               </w:rPr>
-              <w:t>irls</w:t>
-            </w:r>
-            <w:r>
-              <w:rPr>
-                <w:sz w:val="16"/>
-                <w:szCs w:val="16"/>
-                <w:u w:val="single"/>
-              </w:rPr>
-              <w:t>_id</w:t>
-            </w:r>
-          </w:p>
-        </w:tc>
-        <w:tc>
-          <w:tcPr>
-            <w:tcW w:w="775" w:type="dxa"/>
-            <w:tcMar/>
-          </w:tcPr>
-          <w:p>
-            <w:pPr>
-              <w:pStyle w:val="Normal"/>
-              <w:rPr>
-                <w:sz w:val="16"/>
-                <w:szCs w:val="16"/>
-              </w:rPr>
-            </w:pPr>
-            <w:r>
-              <w:rPr>
-                <w:sz w:val="16"/>
-                <w:szCs w:val="16"/>
-              </w:rPr>
-              <w:t>prod_id</w:t>
-            </w:r>
-          </w:p>
-        </w:tc>
-        <w:tc>
-          <w:tcPr>
-            <w:tcW w:w="810" w:type="dxa"/>
-            <w:tcMar/>
-          </w:tcPr>
-          <w:p>
-            <w:pPr>
-              <w:pStyle w:val="Normal"/>
-              <w:rPr>
-                <w:sz w:val="16"/>
-                <w:szCs w:val="16"/>
-              </w:rPr>
-            </w:pPr>
-            <w:r>
-              <w:rPr>
-                <w:sz w:val="16"/>
-                <w:szCs w:val="16"/>
-              </w:rPr>
-              <w:t>quantity</w:t>
-            </w:r>
-          </w:p>
-        </w:tc>
-        <w:tc>
-          <w:tcPr>
-            <w:tcW w:w="1270" w:type="dxa"/>
-            <w:tcMar/>
-          </w:tcPr>
-          <w:p>
-            <w:pPr>
-              <w:pStyle w:val="Normal"/>
-              <w:rPr>
-                <w:sz w:val="16"/>
-                <w:szCs w:val="16"/>
-              </w:rPr>
-            </w:pPr>
-            <w:r>
-              <w:rPr>
-                <w:sz w:val="16"/>
-                <w:szCs w:val="16"/>
-              </w:rPr>
-              <w:t>prod_name</w:t>
-            </w:r>
-          </w:p>
-        </w:tc>
-        <w:tc>
-          <w:tcPr>
-            <w:tcW w:w="2470" w:type="dxa"/>
-            <w:tcMar/>
-          </w:tcPr>
-          <w:p>
-            <w:pPr>
-              <w:pStyle w:val="Normal"/>
-              <w:rPr>
-                <w:sz w:val="16"/>
-                <w:szCs w:val="16"/>
-              </w:rPr>
-            </w:pPr>
-            <w:r>
-              <w:rPr>
-                <w:sz w:val="16"/>
-                <w:szCs w:val="16"/>
-              </w:rPr>
-              <w:t>prod_desc</w:t>
-            </w:r>
-          </w:p>
-        </w:tc>
-        <w:tc>
-          <w:tcPr>
-            <w:tcW w:w="1425" w:type="dxa"/>
-            <w:tcMar/>
-          </w:tcPr>
-          <w:p>
-            <w:pPr>
-              <w:pStyle w:val="Normal"/>
-              <w:rPr>
-                <w:sz w:val="16"/>
-                <w:szCs w:val="16"/>
-              </w:rPr>
-            </w:pPr>
-            <w:r>
-              <w:rPr>
-                <w:sz w:val="16"/>
-                <w:szCs w:val="16"/>
-              </w:rPr>
-              <w:t>prod_img</w:t>
-            </w:r>
-          </w:p>
-          <w:p>
-            <w:pPr>
-              <w:pStyle w:val="Normal"/>
-              <w:rPr>
-                <w:sz w:val="16"/>
-                <w:szCs w:val="16"/>
-              </w:rPr>
-            </w:pPr>
+              <w:t>s_id</w:t>
+            </w:r>
+          </w:p>
+        </w:tc>
+        <w:tc>
+          <w:tcPr>
+            <w:tcW w:w="1047" w:type="dxa"/>
+            <w:tcMar/>
+          </w:tcPr>
+          <w:p>
+            <w:pPr>
+              <w:pStyle w:val="Normal"/>
+              <w:rPr>
+                <w:sz w:val="16"/>
+                <w:szCs w:val="16"/>
+              </w:rPr>
+            </w:pPr>
+            <w:r>
+              <w:rPr>
+                <w:sz w:val="16"/>
+                <w:szCs w:val="16"/>
+              </w:rPr>
+              <w:t>pr</w:t>
+            </w:r>
+            <w:r>
+              <w:rPr>
+                <w:sz w:val="16"/>
+                <w:szCs w:val="16"/>
+              </w:rPr>
+              <w:t>od_</w:t>
+            </w:r>
+            <w:r>
+              <w:rPr>
+                <w:sz w:val="16"/>
+                <w:szCs w:val="16"/>
+              </w:rPr>
+              <w:t>id</w:t>
+            </w:r>
           </w:p>
         </w:tc>
       </w:tr>
@@ -6358,232 +3712,24 @@
         </w:trPr>
         <w:tc>
           <w:tcPr>
-            <w:tcW w:w="1057" w:type="dxa"/>
-            <w:tcMar/>
-          </w:tcPr>
-          <w:p>
-            <w:pPr>
-              <w:pStyle w:val="Normal"/>
-              <w:rPr>
-                <w:sz w:val="16"/>
-                <w:szCs w:val="16"/>
-              </w:rPr>
-            </w:pPr>
-            <w:r>
-              <w:rPr>
-                <w:sz w:val="16"/>
-                <w:szCs w:val="16"/>
-              </w:rPr>
-              <w:t>1</w:t>
-            </w:r>
-          </w:p>
-        </w:tc>
-        <w:tc>
-          <w:tcPr>
-            <w:tcW w:w="775" w:type="dxa"/>
-            <w:tcMar/>
-          </w:tcPr>
-          <w:p>
-            <w:pPr>
-              <w:pStyle w:val="Normal"/>
-              <w:rPr>
-                <w:sz w:val="16"/>
-                <w:szCs w:val="16"/>
-              </w:rPr>
-            </w:pPr>
-            <w:r>
-              <w:rPr>
-                <w:sz w:val="16"/>
-                <w:szCs w:val="16"/>
-              </w:rPr>
-              <w:t>12</w:t>
-            </w:r>
-          </w:p>
-        </w:tc>
-        <w:tc>
-          <w:tcPr>
-            <w:tcW w:w="810" w:type="dxa"/>
-            <w:tcMar/>
-          </w:tcPr>
-          <w:p>
-            <w:pPr>
-              <w:pStyle w:val="Normal"/>
-              <w:rPr>
-                <w:sz w:val="16"/>
-                <w:szCs w:val="16"/>
-              </w:rPr>
-            </w:pPr>
-            <w:r>
-              <w:rPr>
-                <w:sz w:val="16"/>
-                <w:szCs w:val="16"/>
-              </w:rPr>
-              <w:t>9</w:t>
-            </w:r>
-          </w:p>
-        </w:tc>
-        <w:tc>
-          <w:tcPr>
-            <w:tcW w:w="1270" w:type="dxa"/>
-            <w:tcMar/>
-          </w:tcPr>
-          <w:p>
-            <w:pPr>
-              <w:pStyle w:val="Normal"/>
-              <w:spacing w:line="279" w:lineRule="auto"/>
-              <w:rPr>
-                <w:rFonts w:ascii="Aptos" w:hAnsi="Aptos" w:eastAsia="Aptos" w:cs="Aptos"/>
-                <w:b w:val="0"/>
-                <w:bCs w:val="0"/>
-                <w:i w:val="0"/>
-                <w:iCs w:val="0"/>
-                <w:caps w:val="0"/>
-                <w:smallCaps w:val="0"/>
-                <w:noProof w:val="0"/>
-                <w:color w:val="000000" w:themeColor="text1" w:themeTint="FF" w:themeShade="FF"/>
-                <w:sz w:val="16"/>
-                <w:szCs w:val="16"/>
-                <w:lang w:val="en-US"/>
-              </w:rPr>
-            </w:pPr>
-            <w:r>
-              <w:rPr>
-                <w:rFonts w:ascii="Aptos" w:hAnsi="Aptos" w:eastAsia="Aptos" w:cs="Aptos"/>
-                <w:b w:val="0"/>
-                <w:bCs w:val="0"/>
-                <w:i w:val="0"/>
-                <w:iCs w:val="0"/>
-                <w:caps w:val="0"/>
-                <w:smallCaps w:val="0"/>
-                <w:strike w:val="0"/>
-                <w:dstrike w:val="0"/>
-                <w:noProof w:val="0"/>
-                <w:color w:val="000000" w:themeColor="text1" w:themeTint="FF" w:themeShade="FF"/>
-                <w:sz w:val="16"/>
-                <w:szCs w:val="16"/>
-                <w:u w:val="none"/>
-                <w:lang w:val="en-US"/>
-              </w:rPr>
-              <w:t>Elegant</w:t>
-            </w:r>
-            <w:r>
-              <w:rPr>
-                <w:rFonts w:ascii="Aptos" w:hAnsi="Aptos" w:eastAsia="Aptos" w:cs="Aptos"/>
-                <w:b w:val="0"/>
-                <w:bCs w:val="0"/>
-                <w:i w:val="0"/>
-                <w:iCs w:val="0"/>
-                <w:caps w:val="0"/>
-                <w:smallCaps w:val="0"/>
-                <w:strike w:val="0"/>
-                <w:dstrike w:val="0"/>
-                <w:noProof w:val="0"/>
-                <w:color w:val="000000" w:themeColor="text1" w:themeTint="FF" w:themeShade="FF"/>
-                <w:sz w:val="16"/>
-                <w:szCs w:val="16"/>
-                <w:u w:val="none"/>
-                <w:lang w:val="en-US"/>
-              </w:rPr>
-              <w:t>...</w:t>
-            </w:r>
-          </w:p>
-        </w:tc>
-        <w:tc>
-          <w:tcPr>
-            <w:tcW w:w="2470" w:type="dxa"/>
-            <w:tcMar/>
-          </w:tcPr>
-          <w:p>
-            <w:pPr>
-              <w:pStyle w:val="Normal"/>
-              <w:rPr>
-                <w:rFonts w:ascii="Aptos" w:hAnsi="Aptos" w:eastAsia="Aptos" w:cs="Aptos"/>
-                <w:noProof w:val="0"/>
-                <w:sz w:val="16"/>
-                <w:szCs w:val="16"/>
-                <w:lang w:val="en-US"/>
-              </w:rPr>
-            </w:pPr>
-            <w:r>
-              <w:rPr>
-                <w:rFonts w:ascii="Aptos" w:hAnsi="Aptos" w:eastAsia="Aptos" w:cs="Aptos"/>
-                <w:b w:val="0"/>
-                <w:bCs w:val="0"/>
-                <w:i w:val="0"/>
-                <w:iCs w:val="0"/>
-                <w:caps w:val="0"/>
-                <w:smallCaps w:val="0"/>
-                <w:strike w:val="0"/>
-                <w:dstrike w:val="0"/>
-                <w:noProof w:val="0"/>
-                <w:color w:val="000000" w:themeColor="text1" w:themeTint="FF" w:themeShade="FF"/>
-                <w:sz w:val="16"/>
-                <w:szCs w:val="16"/>
-                <w:u w:val="none"/>
-                <w:lang w:val="en-US"/>
-              </w:rPr>
-              <w:t>The "Dainty Charm Ring Bear.</w:t>
-            </w:r>
-            <w:r>
-              <w:rPr>
-                <w:rFonts w:ascii="Aptos" w:hAnsi="Aptos" w:eastAsia="Aptos" w:cs="Aptos"/>
-                <w:b w:val="0"/>
-                <w:bCs w:val="0"/>
-                <w:i w:val="0"/>
-                <w:iCs w:val="0"/>
-                <w:caps w:val="0"/>
-                <w:smallCaps w:val="0"/>
-                <w:strike w:val="0"/>
-                <w:dstrike w:val="0"/>
-                <w:noProof w:val="0"/>
-                <w:color w:val="000000" w:themeColor="text1" w:themeTint="FF" w:themeShade="FF"/>
-                <w:sz w:val="16"/>
-                <w:szCs w:val="16"/>
-                <w:u w:val="none"/>
-                <w:lang w:val="en-US"/>
-              </w:rPr>
-              <w:t>..</w:t>
-            </w:r>
-          </w:p>
-        </w:tc>
-        <w:tc>
-          <w:tcPr>
-            <w:tcW w:w="1425" w:type="dxa"/>
-            <w:tcMar/>
-          </w:tcPr>
-          <w:p>
-            <w:pPr>
-              <w:pStyle w:val="Normal"/>
-              <w:rPr>
-                <w:sz w:val="16"/>
-                <w:szCs w:val="16"/>
-              </w:rPr>
-            </w:pPr>
-            <w:r>
-              <w:rPr>
-                <w:rFonts w:ascii="Aptos" w:hAnsi="Aptos" w:eastAsia="Aptos" w:cs="Aptos" w:asciiTheme="minorAscii" w:hAnsiTheme="minorAscii" w:eastAsiaTheme="minorAscii" w:cstheme="minorAscii"/>
-                <w:b w:val="0"/>
-                <w:bCs w:val="0"/>
-                <w:i w:val="0"/>
-                <w:iCs w:val="0"/>
-                <w:caps w:val="0"/>
-                <w:smallCaps w:val="0"/>
-                <w:noProof w:val="0"/>
-                <w:color w:val="auto"/>
-                <w:sz w:val="16"/>
-                <w:szCs w:val="16"/>
-                <w:lang w:val="en-US"/>
-              </w:rPr>
-              <w:t>Dainty</w:t>
-            </w:r>
-            <w:r>
-              <w:rPr>
-                <w:sz w:val="16"/>
-                <w:szCs w:val="16"/>
-              </w:rPr>
-              <w:t>_...</w:t>
-            </w:r>
-          </w:p>
+            <w:tcW w:w="1095" w:type="dxa"/>
+            <w:tcMar/>
+          </w:tcPr>
+          <w:p>
+            <w:pPr>
+              <w:pStyle w:val="Normal"/>
+              <w:rPr>
+                <w:sz w:val="16"/>
+                <w:szCs w:val="16"/>
+              </w:rPr>
+            </w:pPr>
+          </w:p>
+        </w:tc>
+        <w:tc>
+          <w:tcPr>
+            <w:tcW w:w="1047" w:type="dxa"/>
+            <w:tcMar/>
+          </w:tcPr>
           <w:p>
             <w:pPr>
               <w:pStyle w:val="Normal"/>
@@ -6605,43 +3751,30 @@
     <w:p>
       <w:pPr>
         <w:pStyle w:val="Normal"/>
-        <w:spacing w:after="0" w:afterAutospacing="off"/>
-      </w:pPr>
-    </w:p>
-    <w:p>
-      <w:pPr>
-        <w:pStyle w:val="Normal"/>
-        <w:spacing w:after="0" w:afterAutospacing="off"/>
-      </w:pPr>
-    </w:p>
-    <w:p>
-      <w:pPr>
-        <w:pStyle w:val="Normal"/>
-        <w:spacing w:after="0" w:afterAutospacing="off"/>
+        <w:suppressLineNumbers w:val="0"/>
+        <w:bidi w:val="0"/>
+        <w:spacing w:before="0" w:beforeAutospacing="off" w:after="0" w:afterAutospacing="off" w:line="279" w:lineRule="auto"/>
+        <w:ind w:left="0" w:right="0"/>
+        <w:jc w:val="left"/>
       </w:pPr>
       <w:r>
         <w:rPr/>
-        <w:t xml:space="preserve">Boys </w:t>
+        <w:t>Girl</w:t>
       </w:r>
       <w:r>
         <w:rPr/>
-        <w:t>Table</w:t>
+        <w:t>s Table</w:t>
       </w:r>
     </w:p>
     <w:tbl>
       <w:tblPr>
         <w:tblStyle w:val="TableGrid"/>
         <w:tblW w:w="0" w:type="auto"/>
-        <w:tblLayout w:type="fixed"/>
         <w:tblLook w:val="06A0" w:firstRow="1" w:lastRow="0" w:firstColumn="1" w:lastColumn="0" w:noHBand="1" w:noVBand="1"/>
       </w:tblPr>
       <w:tblGrid>
-        <w:gridCol w:w="1057"/>
-        <w:gridCol w:w="775"/>
-        <w:gridCol w:w="810"/>
-        <w:gridCol w:w="1270"/>
-        <w:gridCol w:w="2470"/>
-        <w:gridCol w:w="1425"/>
+        <w:gridCol w:w="1095"/>
+        <w:gridCol w:w="1047"/>
       </w:tblGrid>
       <w:tr>
         <w:trPr>
@@ -6649,7 +3782,7 @@
         </w:trPr>
         <w:tc>
           <w:tcPr>
-            <w:tcW w:w="1057" w:type="dxa"/>
+            <w:tcW w:w="1095" w:type="dxa"/>
             <w:tcMar/>
           </w:tcPr>
           <w:p>
@@ -6667,7 +3800,7 @@
                 <w:szCs w:val="16"/>
                 <w:u w:val="single"/>
               </w:rPr>
-              <w:t>g</w:t>
+              <w:t>girl</w:t>
             </w:r>
             <w:r>
               <w:rPr>
@@ -6675,135 +3808,44 @@
                 <w:szCs w:val="16"/>
                 <w:u w:val="single"/>
               </w:rPr>
-              <w:t>irls</w:t>
-            </w:r>
-            <w:r>
-              <w:rPr>
-                <w:sz w:val="16"/>
-                <w:szCs w:val="16"/>
-                <w:u w:val="single"/>
-              </w:rPr>
-              <w:t>_id</w:t>
-            </w:r>
-          </w:p>
-        </w:tc>
-        <w:tc>
-          <w:tcPr>
-            <w:tcW w:w="775" w:type="dxa"/>
-            <w:tcMar/>
-          </w:tcPr>
-          <w:p>
-            <w:pPr>
-              <w:pStyle w:val="Normal"/>
-              <w:rPr>
-                <w:sz w:val="16"/>
-                <w:szCs w:val="16"/>
-              </w:rPr>
-            </w:pPr>
-            <w:r>
-              <w:rPr>
-                <w:sz w:val="16"/>
-                <w:szCs w:val="16"/>
-              </w:rPr>
-              <w:t>prod_id</w:t>
-            </w:r>
-          </w:p>
-        </w:tc>
-        <w:tc>
-          <w:tcPr>
-            <w:tcW w:w="810" w:type="dxa"/>
-            <w:tcMar/>
-          </w:tcPr>
-          <w:p>
-            <w:pPr>
-              <w:pStyle w:val="Normal"/>
-              <w:rPr>
-                <w:sz w:val="16"/>
-                <w:szCs w:val="16"/>
-              </w:rPr>
-            </w:pPr>
-            <w:r>
-              <w:rPr>
-                <w:sz w:val="16"/>
-                <w:szCs w:val="16"/>
-              </w:rPr>
-              <w:t>quantity</w:t>
-            </w:r>
-          </w:p>
-        </w:tc>
-        <w:tc>
-          <w:tcPr>
-            <w:tcW w:w="1270" w:type="dxa"/>
-            <w:tcMar/>
-          </w:tcPr>
-          <w:p>
-            <w:pPr>
-              <w:pStyle w:val="Normal"/>
-              <w:rPr>
-                <w:sz w:val="16"/>
-                <w:szCs w:val="16"/>
-              </w:rPr>
-            </w:pPr>
-            <w:r>
-              <w:rPr>
-                <w:sz w:val="16"/>
-                <w:szCs w:val="16"/>
-              </w:rPr>
-              <w:t>prod_name</w:t>
-            </w:r>
-          </w:p>
-        </w:tc>
-        <w:tc>
-          <w:tcPr>
-            <w:tcW w:w="2470" w:type="dxa"/>
-            <w:tcMar/>
-          </w:tcPr>
-          <w:p>
-            <w:pPr>
-              <w:pStyle w:val="Normal"/>
-              <w:rPr>
-                <w:sz w:val="16"/>
-                <w:szCs w:val="16"/>
-              </w:rPr>
-            </w:pPr>
-            <w:r>
-              <w:rPr>
-                <w:sz w:val="16"/>
-                <w:szCs w:val="16"/>
-              </w:rPr>
-              <w:t>prod_desc</w:t>
-            </w:r>
-          </w:p>
-        </w:tc>
-        <w:tc>
-          <w:tcPr>
-            <w:tcW w:w="1425" w:type="dxa"/>
-            <w:tcMar/>
-          </w:tcPr>
-          <w:p>
-            <w:pPr>
-              <w:pStyle w:val="Normal"/>
-              <w:rPr>
-                <w:sz w:val="16"/>
-                <w:szCs w:val="16"/>
-              </w:rPr>
-            </w:pPr>
-            <w:r>
-              <w:rPr>
-                <w:sz w:val="16"/>
-                <w:szCs w:val="16"/>
-              </w:rPr>
-              <w:t>prod_img</w:t>
-            </w:r>
-          </w:p>
-          <w:p>
-            <w:pPr>
-              <w:pStyle w:val="Normal"/>
-              <w:rPr>
-                <w:sz w:val="16"/>
-                <w:szCs w:val="16"/>
-              </w:rPr>
-            </w:pPr>
+              <w:t>s_id</w:t>
+            </w:r>
+          </w:p>
+        </w:tc>
+        <w:tc>
+          <w:tcPr>
+            <w:tcW w:w="1047" w:type="dxa"/>
+            <w:tcMar/>
+          </w:tcPr>
+          <w:p>
+            <w:pPr>
+              <w:pStyle w:val="Normal"/>
+              <w:rPr>
+                <w:sz w:val="16"/>
+                <w:szCs w:val="16"/>
+              </w:rPr>
+            </w:pPr>
+            <w:r>
+              <w:rPr>
+                <w:sz w:val="16"/>
+                <w:szCs w:val="16"/>
+              </w:rPr>
+              <w:t>pr</w:t>
+            </w:r>
+            <w:r>
+              <w:rPr>
+                <w:sz w:val="16"/>
+                <w:szCs w:val="16"/>
+              </w:rPr>
+              <w:t>od_</w:t>
+            </w:r>
+            <w:r>
+              <w:rPr>
+                <w:sz w:val="16"/>
+                <w:szCs w:val="16"/>
+              </w:rPr>
+              <w:t>id</w:t>
+            </w:r>
           </w:p>
         </w:tc>
       </w:tr>
@@ -6813,232 +3855,24 @@
         </w:trPr>
         <w:tc>
           <w:tcPr>
-            <w:tcW w:w="1057" w:type="dxa"/>
-            <w:tcMar/>
-          </w:tcPr>
-          <w:p>
-            <w:pPr>
-              <w:pStyle w:val="Normal"/>
-              <w:rPr>
-                <w:sz w:val="16"/>
-                <w:szCs w:val="16"/>
-              </w:rPr>
-            </w:pPr>
-            <w:r>
-              <w:rPr>
-                <w:sz w:val="16"/>
-                <w:szCs w:val="16"/>
-              </w:rPr>
-              <w:t>1</w:t>
-            </w:r>
-          </w:p>
-        </w:tc>
-        <w:tc>
-          <w:tcPr>
-            <w:tcW w:w="775" w:type="dxa"/>
-            <w:tcMar/>
-          </w:tcPr>
-          <w:p>
-            <w:pPr>
-              <w:pStyle w:val="Normal"/>
-              <w:rPr>
-                <w:sz w:val="16"/>
-                <w:szCs w:val="16"/>
-              </w:rPr>
-            </w:pPr>
-            <w:r>
-              <w:rPr>
-                <w:sz w:val="16"/>
-                <w:szCs w:val="16"/>
-              </w:rPr>
-              <w:t>12</w:t>
-            </w:r>
-          </w:p>
-        </w:tc>
-        <w:tc>
-          <w:tcPr>
-            <w:tcW w:w="810" w:type="dxa"/>
-            <w:tcMar/>
-          </w:tcPr>
-          <w:p>
-            <w:pPr>
-              <w:pStyle w:val="Normal"/>
-              <w:rPr>
-                <w:sz w:val="16"/>
-                <w:szCs w:val="16"/>
-              </w:rPr>
-            </w:pPr>
-            <w:r>
-              <w:rPr>
-                <w:sz w:val="16"/>
-                <w:szCs w:val="16"/>
-              </w:rPr>
-              <w:t>9</w:t>
-            </w:r>
-          </w:p>
-        </w:tc>
-        <w:tc>
-          <w:tcPr>
-            <w:tcW w:w="1270" w:type="dxa"/>
-            <w:tcMar/>
-          </w:tcPr>
-          <w:p>
-            <w:pPr>
-              <w:pStyle w:val="Normal"/>
-              <w:spacing w:line="279" w:lineRule="auto"/>
-              <w:rPr>
-                <w:rFonts w:ascii="Aptos" w:hAnsi="Aptos" w:eastAsia="Aptos" w:cs="Aptos"/>
-                <w:b w:val="0"/>
-                <w:bCs w:val="0"/>
-                <w:i w:val="0"/>
-                <w:iCs w:val="0"/>
-                <w:caps w:val="0"/>
-                <w:smallCaps w:val="0"/>
-                <w:noProof w:val="0"/>
-                <w:color w:val="000000" w:themeColor="text1" w:themeTint="FF" w:themeShade="FF"/>
-                <w:sz w:val="16"/>
-                <w:szCs w:val="16"/>
-                <w:lang w:val="en-US"/>
-              </w:rPr>
-            </w:pPr>
-            <w:r>
-              <w:rPr>
-                <w:rFonts w:ascii="Aptos" w:hAnsi="Aptos" w:eastAsia="Aptos" w:cs="Aptos"/>
-                <w:b w:val="0"/>
-                <w:bCs w:val="0"/>
-                <w:i w:val="0"/>
-                <w:iCs w:val="0"/>
-                <w:caps w:val="0"/>
-                <w:smallCaps w:val="0"/>
-                <w:strike w:val="0"/>
-                <w:dstrike w:val="0"/>
-                <w:noProof w:val="0"/>
-                <w:color w:val="000000" w:themeColor="text1" w:themeTint="FF" w:themeShade="FF"/>
-                <w:sz w:val="16"/>
-                <w:szCs w:val="16"/>
-                <w:u w:val="none"/>
-                <w:lang w:val="en-US"/>
-              </w:rPr>
-              <w:t>Cherub</w:t>
-            </w:r>
-            <w:r>
-              <w:rPr>
-                <w:rFonts w:ascii="Aptos" w:hAnsi="Aptos" w:eastAsia="Aptos" w:cs="Aptos"/>
-                <w:b w:val="0"/>
-                <w:bCs w:val="0"/>
-                <w:i w:val="0"/>
-                <w:iCs w:val="0"/>
-                <w:caps w:val="0"/>
-                <w:smallCaps w:val="0"/>
-                <w:strike w:val="0"/>
-                <w:dstrike w:val="0"/>
-                <w:noProof w:val="0"/>
-                <w:color w:val="000000" w:themeColor="text1" w:themeTint="FF" w:themeShade="FF"/>
-                <w:sz w:val="16"/>
-                <w:szCs w:val="16"/>
-                <w:u w:val="none"/>
-                <w:lang w:val="en-US"/>
-              </w:rPr>
-              <w:t>...</w:t>
-            </w:r>
-          </w:p>
-        </w:tc>
-        <w:tc>
-          <w:tcPr>
-            <w:tcW w:w="2470" w:type="dxa"/>
-            <w:tcMar/>
-          </w:tcPr>
-          <w:p>
-            <w:pPr>
-              <w:pStyle w:val="Normal"/>
-              <w:rPr>
-                <w:rFonts w:ascii="Aptos" w:hAnsi="Aptos" w:eastAsia="Aptos" w:cs="Aptos"/>
-                <w:noProof w:val="0"/>
-                <w:sz w:val="16"/>
-                <w:szCs w:val="16"/>
-                <w:lang w:val="en-US"/>
-              </w:rPr>
-            </w:pPr>
-            <w:r>
-              <w:rPr>
-                <w:rFonts w:ascii="Aptos" w:hAnsi="Aptos" w:eastAsia="Aptos" w:cs="Aptos"/>
-                <w:b w:val="0"/>
-                <w:bCs w:val="0"/>
-                <w:i w:val="0"/>
-                <w:iCs w:val="0"/>
-                <w:caps w:val="0"/>
-                <w:smallCaps w:val="0"/>
-                <w:strike w:val="0"/>
-                <w:dstrike w:val="0"/>
-                <w:noProof w:val="0"/>
-                <w:color w:val="000000" w:themeColor="text1" w:themeTint="FF" w:themeShade="FF"/>
-                <w:sz w:val="16"/>
-                <w:szCs w:val="16"/>
-                <w:u w:val="none"/>
-                <w:lang w:val="en-US"/>
-              </w:rPr>
-              <w:t>"Cherub Chic Ring Bearer Att</w:t>
-            </w:r>
-            <w:r>
-              <w:rPr>
-                <w:rFonts w:ascii="Aptos" w:hAnsi="Aptos" w:eastAsia="Aptos" w:cs="Aptos"/>
-                <w:b w:val="0"/>
-                <w:bCs w:val="0"/>
-                <w:i w:val="0"/>
-                <w:iCs w:val="0"/>
-                <w:caps w:val="0"/>
-                <w:smallCaps w:val="0"/>
-                <w:strike w:val="0"/>
-                <w:dstrike w:val="0"/>
-                <w:noProof w:val="0"/>
-                <w:color w:val="000000" w:themeColor="text1" w:themeTint="FF" w:themeShade="FF"/>
-                <w:sz w:val="16"/>
-                <w:szCs w:val="16"/>
-                <w:u w:val="none"/>
-                <w:lang w:val="en-US"/>
-              </w:rPr>
-              <w:t>...</w:t>
-            </w:r>
-          </w:p>
-        </w:tc>
-        <w:tc>
-          <w:tcPr>
-            <w:tcW w:w="1425" w:type="dxa"/>
-            <w:tcMar/>
-          </w:tcPr>
-          <w:p>
-            <w:pPr>
-              <w:pStyle w:val="Normal"/>
-              <w:rPr>
-                <w:sz w:val="16"/>
-                <w:szCs w:val="16"/>
-              </w:rPr>
-            </w:pPr>
-            <w:r>
-              <w:rPr>
-                <w:rFonts w:ascii="Aptos" w:hAnsi="Aptos" w:eastAsia="Aptos" w:cs="Aptos" w:asciiTheme="minorAscii" w:hAnsiTheme="minorAscii" w:eastAsiaTheme="minorAscii" w:cstheme="minorAscii"/>
-                <w:b w:val="0"/>
-                <w:bCs w:val="0"/>
-                <w:i w:val="0"/>
-                <w:iCs w:val="0"/>
-                <w:caps w:val="0"/>
-                <w:smallCaps w:val="0"/>
-                <w:noProof w:val="0"/>
-                <w:color w:val="auto"/>
-                <w:sz w:val="16"/>
-                <w:szCs w:val="16"/>
-                <w:lang w:val="en-US"/>
-              </w:rPr>
-              <w:t>Cherub_</w:t>
-            </w:r>
-            <w:r>
-              <w:rPr>
-                <w:sz w:val="16"/>
-                <w:szCs w:val="16"/>
-              </w:rPr>
-              <w:t>...</w:t>
-            </w:r>
-          </w:p>
+            <w:tcW w:w="1095" w:type="dxa"/>
+            <w:tcMar/>
+          </w:tcPr>
+          <w:p>
+            <w:pPr>
+              <w:pStyle w:val="Normal"/>
+              <w:rPr>
+                <w:sz w:val="16"/>
+                <w:szCs w:val="16"/>
+              </w:rPr>
+            </w:pPr>
+          </w:p>
+        </w:tc>
+        <w:tc>
+          <w:tcPr>
+            <w:tcW w:w="1047" w:type="dxa"/>
+            <w:tcMar/>
+          </w:tcPr>
           <w:p>
             <w:pPr>
               <w:pStyle w:val="Normal"/>
@@ -7054,6 +3888,7 @@
     <w:p>
       <w:pPr>
         <w:pStyle w:val="Normal"/>
+        <w:spacing w:after="0" w:afterAutospacing="off"/>
       </w:pPr>
     </w:p>
     <w:p>
@@ -7105,15 +3940,7 @@
                 <w:szCs w:val="16"/>
                 <w:u w:val="single"/>
               </w:rPr>
-              <w:t>workitem</w:t>
-            </w:r>
-            <w:r>
-              <w:rPr>
-                <w:sz w:val="16"/>
-                <w:szCs w:val="16"/>
-                <w:u w:val="single"/>
-              </w:rPr>
-              <w:t>_id</w:t>
+              <w:t>waybill</w:t>
             </w:r>
           </w:p>
         </w:tc>
@@ -7158,13 +3985,6 @@
                 <w:szCs w:val="16"/>
               </w:rPr>
             </w:pPr>
-            <w:r>
-              <w:rPr>
-                <w:sz w:val="16"/>
-                <w:szCs w:val="16"/>
-              </w:rPr>
-              <w:t>2q4q38294q</w:t>
-            </w:r>
           </w:p>
         </w:tc>
         <w:tc>
@@ -7180,23 +4000,10 @@
                 <w:szCs w:val="16"/>
               </w:rPr>
             </w:pPr>
-            <w:r>
-              <w:rPr>
-                <w:sz w:val="16"/>
-                <w:szCs w:val="16"/>
-              </w:rPr>
-              <w:t>2024-03-01</w:t>
-            </w:r>
           </w:p>
         </w:tc>
       </w:tr>
     </w:tbl>
-    <w:p>
-      <w:pPr>
-        <w:pStyle w:val="Normal"/>
-        <w:spacing w:after="0" w:afterAutospacing="off"/>
-      </w:pPr>
-    </w:p>
     <w:p>
       <w:pPr>
         <w:pStyle w:val="Normal"/>
@@ -7216,14 +4023,13 @@
     <w:tbl>
       <w:tblPr>
         <w:tblStyle w:val="TableGrid"/>
-        <w:tblW w:w="0" w:type="auto"/>
+        <w:tblW w:w="7274" w:type="dxa"/>
         <w:tblLayout w:type="fixed"/>
         <w:tblLook w:val="06A0" w:firstRow="1" w:lastRow="0" w:firstColumn="1" w:lastColumn="0" w:noHBand="1" w:noVBand="1"/>
       </w:tblPr>
       <w:tblGrid>
         <w:gridCol w:w="1261"/>
         <w:gridCol w:w="1261"/>
-        <w:gridCol w:w="1584"/>
         <w:gridCol w:w="2574"/>
         <w:gridCol w:w="1157"/>
         <w:gridCol w:w="1021"/>
@@ -7290,33 +4096,6 @@
         </w:tc>
         <w:tc>
           <w:tcPr>
-            <w:tcW w:w="1584" w:type="dxa"/>
-            <w:tcMar/>
-          </w:tcPr>
-          <w:p>
-            <w:pPr>
-              <w:pStyle w:val="Normal"/>
-              <w:suppressLineNumbers w:val="0"/>
-              <w:bidi w:val="0"/>
-              <w:spacing w:before="0" w:beforeAutospacing="off" w:after="0" w:afterAutospacing="off" w:line="279" w:lineRule="auto"/>
-              <w:ind w:left="0" w:right="0"/>
-              <w:jc w:val="left"/>
-              <w:rPr>
-                <w:sz w:val="16"/>
-                <w:szCs w:val="16"/>
-              </w:rPr>
-            </w:pPr>
-            <w:r>
-              <w:rPr>
-                <w:sz w:val="16"/>
-                <w:szCs w:val="16"/>
-              </w:rPr>
-              <w:t>order_id</w:t>
-            </w:r>
-          </w:p>
-        </w:tc>
-        <w:tc>
-          <w:tcPr>
             <w:tcW w:w="2574" w:type="dxa"/>
             <w:tcMar/>
           </w:tcPr>
@@ -7405,13 +4184,6 @@
                 <w:szCs w:val="16"/>
               </w:rPr>
             </w:pPr>
-            <w:r>
-              <w:rPr>
-                <w:sz w:val="16"/>
-                <w:szCs w:val="16"/>
-              </w:rPr>
-              <w:t>10001</w:t>
-            </w:r>
           </w:p>
         </w:tc>
         <w:tc>
@@ -7427,35 +4199,6 @@
                 <w:szCs w:val="16"/>
               </w:rPr>
             </w:pPr>
-            <w:r>
-              <w:rPr>
-                <w:sz w:val="16"/>
-                <w:szCs w:val="16"/>
-              </w:rPr>
-              <w:t>2q4q38294q</w:t>
-            </w:r>
-          </w:p>
-        </w:tc>
-        <w:tc>
-          <w:tcPr>
-            <w:tcW w:w="1584" w:type="dxa"/>
-            <w:tcMar/>
-          </w:tcPr>
-          <w:p>
-            <w:pPr>
-              <w:pStyle w:val="Normal"/>
-              <w:rPr>
-                <w:sz w:val="16"/>
-                <w:szCs w:val="16"/>
-              </w:rPr>
-            </w:pPr>
-            <w:r>
-              <w:rPr>
-                <w:sz w:val="16"/>
-                <w:szCs w:val="16"/>
-              </w:rPr>
-              <w:t>2024-03-01</w:t>
-            </w:r>
           </w:p>
         </w:tc>
         <w:tc>
@@ -7471,13 +4214,6 @@
                 <w:szCs w:val="16"/>
               </w:rPr>
             </w:pPr>
-            <w:r>
-              <w:rPr>
-                <w:sz w:val="16"/>
-                <w:szCs w:val="16"/>
-              </w:rPr>
-              <w:t>1 Cherub Chic Ring Bearer Attire</w:t>
-            </w:r>
           </w:p>
         </w:tc>
         <w:tc>
@@ -7493,13 +4229,6 @@
                 <w:szCs w:val="16"/>
               </w:rPr>
             </w:pPr>
-            <w:r>
-              <w:rPr>
-                <w:sz w:val="16"/>
-                <w:szCs w:val="16"/>
-              </w:rPr>
-              <w:t>1</w:t>
-            </w:r>
           </w:p>
         </w:tc>
         <w:tc>
@@ -7515,13 +4244,6 @@
                 <w:szCs w:val="16"/>
               </w:rPr>
             </w:pPr>
-            <w:r>
-              <w:rPr>
-                <w:sz w:val="16"/>
-                <w:szCs w:val="16"/>
-              </w:rPr>
-              <w:t>R1025.00</w:t>
-            </w:r>
           </w:p>
         </w:tc>
       </w:tr>
@@ -7828,6 +4550,9 @@
 <file path=word/intelligence2.xml><?xml version="1.0" encoding="utf-8"?>
 <int2:intelligence xmlns:int2="http://schemas.microsoft.com/office/intelligence/2020/intelligence">
   <int2:observations>
+    <int2:textHash int2:hashCode="CSvB/H2GBCah3s" int2:id="GtamNNMV">
+      <int2:state int2:type="AugLoop_Text_Critique" int2:value="Rejected"/>
+    </int2:textHash>
     <int2:textHash int2:hashCode="pfWd1uvvoK8ijN" int2:id="9KC3mSaX">
       <int2:state int2:type="AugLoop_Text_Critique" int2:value="Rejected"/>
     </int2:textHash>

</xml_diff>